<commit_message>
Thêm chức năng filter ảnh, bật đèn flash trong Activity chụp ảnh
</commit_message>
<xml_diff>
--- a/Note.docx
+++ b/Note.docx
@@ -1429,10 +1429,199 @@
         <w:t>'gradle-mvn-push.gradle'</w:t>
       </w:r>
     </w:p>
-    <w:p>
+    <w:p/>
+    <w:p>
+      <w:r>
+        <w:lastRenderedPageBreak/>
+        <w:t xml:space="preserve">Problem: </w:t>
+      </w:r>
+      <w:r>
+        <w:t>Chú ý trong recycler view item, nếu ta vẽ đường thẳng bằng text view,</w:t>
+      </w:r>
+    </w:p>
+    <w:p>
+      <w:r>
+        <w:t xml:space="preserve">    mà ko set text cho nó thì recycler view sẽ tự động xóa text view,</w:t>
+      </w:r>
+    </w:p>
+    <w:p>
+      <w:r>
+        <w:t xml:space="preserve">    mặc dù text view ko có text trong các layout vẫn hiển thị bình thường</w:t>
+      </w:r>
+    </w:p>
+    <w:p>
+      <w:r>
+        <w:t xml:space="preserve">    mà ko bị hủy</w:t>
+      </w:r>
+      <w:r>
+        <w:t>. Dùng ImageView cũng ko đc, cho dù trong XML ta đã width = match_parent nhưng khi hiển thị nó vẫn bị thu nhỏ lại chỉ còn 1 vạch. Đó là trường hợp set src, còn setbackground thì bị mất hoàn toàn.</w:t>
+      </w:r>
+    </w:p>
+    <w:p>
+      <w:r>
+        <w:t>Solution: set width trong code. Ta cho 1 thanh phan do width co dinh, xong do set width cua image view bang width cua thanh phan co dinh do dua vao LayoutParams.</w:t>
+      </w:r>
+    </w:p>
+    <w:p/>
+    <w:p>
+      <w:pPr>
+        <w:rPr>
+          <w:i/>
+        </w:rPr>
+      </w:pPr>
+      <w:r>
+        <w:t>//</w:t>
+      </w:r>
+      <w:r>
+        <w:rPr>
+          <w:i/>
+        </w:rPr>
+        <w:t>Chú ý: Recycler View ko hỗ trợ cho chúng ta việc chọn từng item trong nó, mà chúng ta phải tự viết. Tham khảo cách lám selection handling trong Recycler View tại đây:</w:t>
+      </w:r>
+    </w:p>
+    <w:p>
+      <w:pPr>
+        <w:rPr>
+          <w:i/>
+          <w:color w:val="0000FF"/>
+          <w:u w:val="single"/>
+        </w:rPr>
+      </w:pPr>
+      <w:hyperlink r:id="rId4" w:history="1">
+        <w:r>
+          <w:rPr>
+            <w:rStyle w:val="Hyperlink"/>
+            <w:i/>
+          </w:rPr>
+          <w:t>http://enoent.fr/blog/2015/01/18/recyclerview-basics/</w:t>
+        </w:r>
+      </w:hyperlink>
+    </w:p>
+    <w:p/>
+    <w:p>
+      <w:r>
+        <w:t>Problem:</w:t>
+      </w:r>
+    </w:p>
+    <w:p>
+      <w:r>
+        <w:t xml:space="preserve">- </w:t>
+      </w:r>
+      <w:r>
+        <w:t>Trong Android, khi ta đọc 1 file ảnh thành 1 mảng byte thì thứ tự màu sẽ là RGB thày vì BGR như trong java.</w:t>
+      </w:r>
+      <w:r>
+        <w:t xml:space="preserve"> Ảnh lưu trong Android là 32 bit, tương ứng 4 byte 1 pixel</w:t>
+      </w:r>
+    </w:p>
+    <w:p>
+      <w:r>
+        <w:t>- Khi ta chụp ảnh bằng camera, thì dữ liệu sẽ lưu dưới dạng 1 mảng byte[] data đặc biệt, không phải là 1 mảng byte các color channel như khi xử lý ảnh trong java.</w:t>
+      </w:r>
+    </w:p>
+    <w:p>
+      <w:r>
+        <w:t>Solution:</w:t>
+      </w:r>
+    </w:p>
+    <w:p>
+      <w:r>
+        <w:t>- Để lấy được mảng byte các channel color như trong xử lý ảnh ở Java, chúng ta chuyển mảng data thu được ở camera thành bitmap:</w:t>
+      </w:r>
+    </w:p>
+    <w:p>
+      <w:r>
+        <w:t>Bitmap bmp = BitmapFactory.decodeByteArray(data, 0, data.length);</w:t>
+      </w:r>
+    </w:p>
+    <w:p>
+      <w:r>
+        <w:t xml:space="preserve">Sau đó chuyển bitmap này thành mảng byte các màu, sử dụng bytebuffer, lưu ý ko sử dụng Bitmap.Compress như 1 số hướng dẫn trên mạng vì cách này sẽ cho ta mảng byte đã đc mã hóa theo 1 cách nào đó (cái này chưa biết </w:t>
+      </w:r>
+      <w:r>
+        <w:sym w:font="Wingdings" w:char="F04A"/>
+      </w:r>
+      <w:r>
+        <w:t>)</w:t>
+      </w:r>
+    </w:p>
+    <w:p>
+      <w:r>
+        <w:lastRenderedPageBreak/>
+        <w:t>+ Phương pháp sai:</w:t>
+      </w:r>
+    </w:p>
+    <w:p>
+      <w:r>
+        <w:t>Bitmap bmp = intent.getExtras().get("data");</w:t>
+      </w:r>
+    </w:p>
+    <w:p>
+      <w:r>
+        <w:t>ByteArrayOutputStream stream = new ByteArrayOutputStream();</w:t>
+      </w:r>
+    </w:p>
+    <w:p>
+      <w:r>
+        <w:t>bmp.compress(Bitmap.CompressFormat.PNG, 100, stream);</w:t>
+      </w:r>
+    </w:p>
+    <w:p>
+      <w:r>
+        <w:t>byte[] byteArray = stream.toByteArray();</w:t>
+      </w:r>
+    </w:p>
+    <w:p>
+      <w:r>
+        <w:t>+Phương pháp đúng: Sử dụng ByteBuffer</w:t>
+      </w:r>
+    </w:p>
+    <w:p>
+      <w:r>
+        <w:t>ByteBuffer buffer = ByteBuffer.allocate(bmp.getByteCount());</w:t>
+      </w:r>
+    </w:p>
+    <w:p>
+      <w:r>
+        <w:t xml:space="preserve"> bmp.copyPixelsToBuffer(buffer);</w:t>
+      </w:r>
+    </w:p>
+    <w:p>
+      <w:r>
+        <w:t>byte[] arra = buffer.array();</w:t>
+      </w:r>
+    </w:p>
+    <w:p>
+      <w:r>
+        <w:t>Nó sẽ trả về 1 mảng byte các màu theo thứ tự là RGBA:</w:t>
+      </w:r>
+      <w:r>
+        <w:t xml:space="preserve"> he so alpha duoc chuyen ra cuoi cung.</w:t>
+      </w:r>
       <w:bookmarkStart w:id="0" w:name="_GoBack"/>
       <w:bookmarkEnd w:id="0"/>
     </w:p>
+    <w:p>
+      <w:r>
+        <w:t>Sau đó nếu muốn chuyển mảng byte các màu này thành Bitmap như ban đầu thì ta cũng sử dụng byte buffer:</w:t>
+      </w:r>
+    </w:p>
+    <w:p>
+      <w:r>
+        <w:t>Buffer buffer1 = ByteBuffer.wrap(arra);</w:t>
+      </w:r>
+    </w:p>
+    <w:p>
+      <w:r>
+        <w:t>Bitmap newbmp = Bitmap.createBitmap(bmp.getWidth(), bmp.getHeight(), Bitmap.Config.ARGB_8888);</w:t>
+      </w:r>
+    </w:p>
+    <w:p>
+      <w:r>
+        <w:t>newbmp.copyPixelsFromBuffer(buffer1);</w:t>
+      </w:r>
+    </w:p>
+    <w:p/>
     <w:p/>
     <w:sectPr>
       <w:pgSz w:w="12240" w:h="15840"/>
@@ -2021,7 +2210,6 @@
     <w:name w:val="Hyperlink"/>
     <w:basedOn w:val="DefaultParagraphFont"/>
     <w:uiPriority w:val="99"/>
-    <w:semiHidden/>
     <w:unhideWhenUsed/>
     <w:rsid w:val="00C115CC"/>
     <w:rPr>

</xml_diff>

<commit_message>
Hoàn thành phần nhận diện khuôn mặt và focus camera
</commit_message>
<xml_diff>
--- a/Note.docx
+++ b/Note.docx
@@ -1598,31 +1598,3554 @@
       <w:r>
         <w:t xml:space="preserve"> he so alpha duoc chuyen ra cuoi cung.</w:t>
       </w:r>
+    </w:p>
+    <w:p>
+      <w:r>
+        <w:t>Sau đó nếu muốn chuyển mảng byte các màu này thành Bitmap như ban đầu thì ta cũng sử dụng byte buffer:</w:t>
+      </w:r>
+    </w:p>
+    <w:p>
+      <w:r>
+        <w:t>Buffer buffer1 = ByteBuffer.wrap(arra);</w:t>
+      </w:r>
+    </w:p>
+    <w:p>
+      <w:r>
+        <w:t>Bitmap newbmp = Bitmap.createBitmap(bmp.getWidth(), bmp.getHeight(), Bitmap.Config.ARGB_8888);</w:t>
+      </w:r>
+    </w:p>
+    <w:p>
+      <w:r>
+        <w:t>newbmp.copyPixelsFromBuffer(buffer1);</w:t>
+      </w:r>
+    </w:p>
+    <w:p/>
+    <w:p>
+      <w:pPr>
+        <w:rPr>
+          <w:b/>
+          <w:sz w:val="34"/>
+        </w:rPr>
+      </w:pPr>
+      <w:r>
+        <w:rPr>
+          <w:b/>
+          <w:sz w:val="34"/>
+        </w:rPr>
+        <w:t>Nhận diện khuôn mặt trong Android.</w:t>
+      </w:r>
+    </w:p>
+    <w:p>
+      <w:r>
+        <w:t xml:space="preserve">1. Sử dụng interface </w:t>
+      </w:r>
+      <w:r>
+        <w:t>FaceDetectionListener</w:t>
+      </w:r>
+      <w:r>
+        <w:t xml:space="preserve"> để lắng nghe sự kiện khi camera phát hiện khuôn mặt. Khởi tạo đối tượng </w:t>
+      </w:r>
+      <w:r>
+        <w:t>FaceDetectionListener</w:t>
+      </w:r>
+      <w:r>
+        <w:t xml:space="preserve"> như sau:</w:t>
+      </w:r>
+    </w:p>
+    <w:p>
+      <w:pPr>
+        <w:pStyle w:val="HTMLPreformatted"/>
+        <w:shd w:val="clear" w:color="auto" w:fill="2B2B2B"/>
+        <w:rPr>
+          <w:color w:val="A9B7C6"/>
+          <w:sz w:val="18"/>
+          <w:szCs w:val="18"/>
+        </w:rPr>
+      </w:pPr>
+      <w:r>
+        <w:rPr>
+          <w:color w:val="9876AA"/>
+          <w:sz w:val="18"/>
+          <w:szCs w:val="18"/>
+        </w:rPr>
+        <w:t xml:space="preserve">faceDetectionListener </w:t>
+      </w:r>
+      <w:r>
+        <w:rPr>
+          <w:color w:val="A9B7C6"/>
+          <w:sz w:val="18"/>
+          <w:szCs w:val="18"/>
+        </w:rPr>
+        <w:t xml:space="preserve">= </w:t>
+      </w:r>
+      <w:r>
+        <w:rPr>
+          <w:color w:val="CC7832"/>
+          <w:sz w:val="18"/>
+          <w:szCs w:val="18"/>
+        </w:rPr>
+        <w:t xml:space="preserve">new </w:t>
+      </w:r>
+      <w:r>
+        <w:rPr>
+          <w:color w:val="A9B7C6"/>
+          <w:sz w:val="18"/>
+          <w:szCs w:val="18"/>
+        </w:rPr>
+        <w:t>FaceDetectionListener() {</w:t>
+      </w:r>
+      <w:r>
+        <w:rPr>
+          <w:color w:val="A9B7C6"/>
+          <w:sz w:val="18"/>
+          <w:szCs w:val="18"/>
+        </w:rPr>
+        <w:br/>
+        <w:t xml:space="preserve">    </w:t>
+      </w:r>
+      <w:r>
+        <w:rPr>
+          <w:color w:val="BBB529"/>
+          <w:sz w:val="18"/>
+          <w:szCs w:val="18"/>
+        </w:rPr>
+        <w:t>@Override</w:t>
+      </w:r>
+      <w:r>
+        <w:rPr>
+          <w:color w:val="BBB529"/>
+          <w:sz w:val="18"/>
+          <w:szCs w:val="18"/>
+        </w:rPr>
+        <w:br/>
+        <w:t xml:space="preserve">    </w:t>
+      </w:r>
+      <w:r>
+        <w:rPr>
+          <w:color w:val="CC7832"/>
+          <w:sz w:val="18"/>
+          <w:szCs w:val="18"/>
+        </w:rPr>
+        <w:t xml:space="preserve">public void </w:t>
+      </w:r>
+      <w:r>
+        <w:rPr>
+          <w:color w:val="FFC66D"/>
+          <w:sz w:val="18"/>
+          <w:szCs w:val="18"/>
+        </w:rPr>
+        <w:t>onFaceDetection</w:t>
+      </w:r>
+      <w:r>
+        <w:rPr>
+          <w:color w:val="A9B7C6"/>
+          <w:sz w:val="18"/>
+          <w:szCs w:val="18"/>
+        </w:rPr>
+        <w:t>(Face[] faces</w:t>
+      </w:r>
+      <w:r>
+        <w:rPr>
+          <w:color w:val="CC7832"/>
+          <w:sz w:val="18"/>
+          <w:szCs w:val="18"/>
+        </w:rPr>
+        <w:t xml:space="preserve">, </w:t>
+      </w:r>
+      <w:r>
+        <w:rPr>
+          <w:color w:val="A9B7C6"/>
+          <w:sz w:val="18"/>
+          <w:szCs w:val="18"/>
+        </w:rPr>
+        <w:t>Camera camera) {</w:t>
+      </w:r>
+      <w:r>
+        <w:rPr>
+          <w:color w:val="A9B7C6"/>
+          <w:sz w:val="18"/>
+          <w:szCs w:val="18"/>
+        </w:rPr>
+        <w:br/>
+        <w:t xml:space="preserve">        </w:t>
+      </w:r>
+      <w:r>
+        <w:rPr>
+          <w:color w:val="CC7832"/>
+          <w:sz w:val="18"/>
+          <w:szCs w:val="18"/>
+        </w:rPr>
+        <w:t xml:space="preserve">if </w:t>
+      </w:r>
+      <w:r>
+        <w:rPr>
+          <w:color w:val="A9B7C6"/>
+          <w:sz w:val="18"/>
+          <w:szCs w:val="18"/>
+        </w:rPr>
+        <w:t>(faces.</w:t>
+      </w:r>
+      <w:r>
+        <w:rPr>
+          <w:color w:val="9876AA"/>
+          <w:sz w:val="18"/>
+          <w:szCs w:val="18"/>
+        </w:rPr>
+        <w:t xml:space="preserve">length </w:t>
+      </w:r>
+      <w:r>
+        <w:rPr>
+          <w:color w:val="A9B7C6"/>
+          <w:sz w:val="18"/>
+          <w:szCs w:val="18"/>
+        </w:rPr>
+        <w:t xml:space="preserve">== </w:t>
+      </w:r>
+      <w:r>
+        <w:rPr>
+          <w:color w:val="6897BB"/>
+          <w:sz w:val="18"/>
+          <w:szCs w:val="18"/>
+        </w:rPr>
+        <w:t>0</w:t>
+      </w:r>
+      <w:r>
+        <w:rPr>
+          <w:color w:val="A9B7C6"/>
+          <w:sz w:val="18"/>
+          <w:szCs w:val="18"/>
+        </w:rPr>
+        <w:t>) {</w:t>
+      </w:r>
+      <w:r>
+        <w:rPr>
+          <w:color w:val="A9B7C6"/>
+          <w:sz w:val="18"/>
+          <w:szCs w:val="18"/>
+        </w:rPr>
+        <w:br/>
+        <w:t xml:space="preserve">            </w:t>
+      </w:r>
+      <w:r>
+        <w:rPr>
+          <w:color w:val="9876AA"/>
+          <w:sz w:val="18"/>
+          <w:szCs w:val="18"/>
+        </w:rPr>
+        <w:t>drawingView</w:t>
+      </w:r>
+      <w:r>
+        <w:rPr>
+          <w:color w:val="A9B7C6"/>
+          <w:sz w:val="18"/>
+          <w:szCs w:val="18"/>
+        </w:rPr>
+        <w:t>.setHaveFace(</w:t>
+      </w:r>
+      <w:r>
+        <w:rPr>
+          <w:color w:val="CC7832"/>
+          <w:sz w:val="18"/>
+          <w:szCs w:val="18"/>
+        </w:rPr>
+        <w:t>false</w:t>
+      </w:r>
+      <w:r>
+        <w:rPr>
+          <w:color w:val="A9B7C6"/>
+          <w:sz w:val="18"/>
+          <w:szCs w:val="18"/>
+        </w:rPr>
+        <w:t>)</w:t>
+      </w:r>
+      <w:r>
+        <w:rPr>
+          <w:color w:val="CC7832"/>
+          <w:sz w:val="18"/>
+          <w:szCs w:val="18"/>
+        </w:rPr>
+        <w:t>;</w:t>
+      </w:r>
+      <w:r>
+        <w:rPr>
+          <w:color w:val="CC7832"/>
+          <w:sz w:val="18"/>
+          <w:szCs w:val="18"/>
+        </w:rPr>
+        <w:br/>
+        <w:t xml:space="preserve">        </w:t>
+      </w:r>
+      <w:r>
+        <w:rPr>
+          <w:color w:val="A9B7C6"/>
+          <w:sz w:val="18"/>
+          <w:szCs w:val="18"/>
+        </w:rPr>
+        <w:t xml:space="preserve">} </w:t>
+      </w:r>
+      <w:r>
+        <w:rPr>
+          <w:color w:val="CC7832"/>
+          <w:sz w:val="18"/>
+          <w:szCs w:val="18"/>
+        </w:rPr>
+        <w:t xml:space="preserve">else </w:t>
+      </w:r>
+      <w:r>
+        <w:rPr>
+          <w:color w:val="A9B7C6"/>
+          <w:sz w:val="18"/>
+          <w:szCs w:val="18"/>
+        </w:rPr>
+        <w:t>{</w:t>
+      </w:r>
+      <w:r>
+        <w:rPr>
+          <w:color w:val="A9B7C6"/>
+          <w:sz w:val="18"/>
+          <w:szCs w:val="18"/>
+        </w:rPr>
+        <w:br/>
+      </w:r>
+      <w:r>
+        <w:rPr>
+          <w:color w:val="A9B7C6"/>
+          <w:sz w:val="18"/>
+          <w:szCs w:val="18"/>
+        </w:rPr>
+        <w:lastRenderedPageBreak/>
+        <w:t xml:space="preserve">            </w:t>
+      </w:r>
+      <w:r>
+        <w:rPr>
+          <w:color w:val="9876AA"/>
+          <w:sz w:val="18"/>
+          <w:szCs w:val="18"/>
+        </w:rPr>
+        <w:t>drawingView</w:t>
+      </w:r>
+      <w:r>
+        <w:rPr>
+          <w:color w:val="A9B7C6"/>
+          <w:sz w:val="18"/>
+          <w:szCs w:val="18"/>
+        </w:rPr>
+        <w:t>.setHaveFace(</w:t>
+      </w:r>
+      <w:r>
+        <w:rPr>
+          <w:color w:val="CC7832"/>
+          <w:sz w:val="18"/>
+          <w:szCs w:val="18"/>
+        </w:rPr>
+        <w:t>true</w:t>
+      </w:r>
+      <w:r>
+        <w:rPr>
+          <w:color w:val="A9B7C6"/>
+          <w:sz w:val="18"/>
+          <w:szCs w:val="18"/>
+        </w:rPr>
+        <w:t>)</w:t>
+      </w:r>
+      <w:r>
+        <w:rPr>
+          <w:color w:val="CC7832"/>
+          <w:sz w:val="18"/>
+          <w:szCs w:val="18"/>
+        </w:rPr>
+        <w:t>;</w:t>
+      </w:r>
+      <w:r>
+        <w:rPr>
+          <w:color w:val="CC7832"/>
+          <w:sz w:val="18"/>
+          <w:szCs w:val="18"/>
+        </w:rPr>
+        <w:br/>
+        <w:t xml:space="preserve">            </w:t>
+      </w:r>
+      <w:r>
+        <w:rPr>
+          <w:color w:val="9876AA"/>
+          <w:sz w:val="18"/>
+          <w:szCs w:val="18"/>
+        </w:rPr>
+        <w:t xml:space="preserve">detectedFaces </w:t>
+      </w:r>
+      <w:r>
+        <w:rPr>
+          <w:color w:val="A9B7C6"/>
+          <w:sz w:val="18"/>
+          <w:szCs w:val="18"/>
+        </w:rPr>
+        <w:t>= faces</w:t>
+      </w:r>
+      <w:r>
+        <w:rPr>
+          <w:color w:val="CC7832"/>
+          <w:sz w:val="18"/>
+          <w:szCs w:val="18"/>
+        </w:rPr>
+        <w:t>;</w:t>
+      </w:r>
+      <w:r>
+        <w:rPr>
+          <w:color w:val="CC7832"/>
+          <w:sz w:val="18"/>
+          <w:szCs w:val="18"/>
+        </w:rPr>
+        <w:br/>
+      </w:r>
+      <w:r>
+        <w:rPr>
+          <w:color w:val="CC7832"/>
+          <w:sz w:val="18"/>
+          <w:szCs w:val="18"/>
+        </w:rPr>
+        <w:br/>
+        <w:t xml:space="preserve">            </w:t>
+      </w:r>
+      <w:r>
+        <w:rPr>
+          <w:color w:val="808080"/>
+          <w:sz w:val="18"/>
+          <w:szCs w:val="18"/>
+        </w:rPr>
+        <w:t>//Set focus area using the first detected face</w:t>
+      </w:r>
+      <w:r>
+        <w:rPr>
+          <w:color w:val="808080"/>
+          <w:sz w:val="18"/>
+          <w:szCs w:val="18"/>
+        </w:rPr>
+        <w:br/>
+        <w:t xml:space="preserve">            </w:t>
+      </w:r>
+      <w:r>
+        <w:rPr>
+          <w:color w:val="A9B7C6"/>
+          <w:sz w:val="18"/>
+          <w:szCs w:val="18"/>
+        </w:rPr>
+        <w:t xml:space="preserve">List&lt;Camera.Area&gt; focusList = </w:t>
+      </w:r>
+      <w:r>
+        <w:rPr>
+          <w:color w:val="CC7832"/>
+          <w:sz w:val="18"/>
+          <w:szCs w:val="18"/>
+        </w:rPr>
+        <w:t xml:space="preserve">new </w:t>
+      </w:r>
+      <w:r>
+        <w:rPr>
+          <w:color w:val="A9B7C6"/>
+          <w:sz w:val="18"/>
+          <w:szCs w:val="18"/>
+        </w:rPr>
+        <w:t>ArrayList&lt;Camera.Area&gt;()</w:t>
+      </w:r>
+      <w:r>
+        <w:rPr>
+          <w:color w:val="CC7832"/>
+          <w:sz w:val="18"/>
+          <w:szCs w:val="18"/>
+        </w:rPr>
+        <w:t>;</w:t>
+      </w:r>
+      <w:r>
+        <w:rPr>
+          <w:color w:val="CC7832"/>
+          <w:sz w:val="18"/>
+          <w:szCs w:val="18"/>
+        </w:rPr>
+        <w:br/>
+        <w:t xml:space="preserve">            for </w:t>
+      </w:r>
+      <w:r>
+        <w:rPr>
+          <w:color w:val="A9B7C6"/>
+          <w:sz w:val="18"/>
+          <w:szCs w:val="18"/>
+        </w:rPr>
+        <w:t>(</w:t>
+      </w:r>
+      <w:r>
+        <w:rPr>
+          <w:color w:val="CC7832"/>
+          <w:sz w:val="18"/>
+          <w:szCs w:val="18"/>
+        </w:rPr>
+        <w:t xml:space="preserve">int </w:t>
+      </w:r>
+      <w:r>
+        <w:rPr>
+          <w:color w:val="A9B7C6"/>
+          <w:sz w:val="18"/>
+          <w:szCs w:val="18"/>
+        </w:rPr>
+        <w:t>i=</w:t>
+      </w:r>
+      <w:r>
+        <w:rPr>
+          <w:color w:val="6897BB"/>
+          <w:sz w:val="18"/>
+          <w:szCs w:val="18"/>
+        </w:rPr>
+        <w:t>0</w:t>
+      </w:r>
+      <w:r>
+        <w:rPr>
+          <w:color w:val="CC7832"/>
+          <w:sz w:val="18"/>
+          <w:szCs w:val="18"/>
+        </w:rPr>
+        <w:t>;</w:t>
+      </w:r>
+      <w:r>
+        <w:rPr>
+          <w:color w:val="A9B7C6"/>
+          <w:sz w:val="18"/>
+          <w:szCs w:val="18"/>
+        </w:rPr>
+        <w:t>i&lt;</w:t>
+      </w:r>
+      <w:r>
+        <w:rPr>
+          <w:color w:val="9876AA"/>
+          <w:sz w:val="18"/>
+          <w:szCs w:val="18"/>
+        </w:rPr>
+        <w:t>detectedFaces</w:t>
+      </w:r>
+      <w:r>
+        <w:rPr>
+          <w:color w:val="A9B7C6"/>
+          <w:sz w:val="18"/>
+          <w:szCs w:val="18"/>
+        </w:rPr>
+        <w:t>.</w:t>
+      </w:r>
+      <w:r>
+        <w:rPr>
+          <w:color w:val="9876AA"/>
+          <w:sz w:val="18"/>
+          <w:szCs w:val="18"/>
+        </w:rPr>
+        <w:t>length</w:t>
+      </w:r>
+      <w:r>
+        <w:rPr>
+          <w:color w:val="CC7832"/>
+          <w:sz w:val="18"/>
+          <w:szCs w:val="18"/>
+        </w:rPr>
+        <w:t>;</w:t>
+      </w:r>
+      <w:r>
+        <w:rPr>
+          <w:color w:val="A9B7C6"/>
+          <w:sz w:val="18"/>
+          <w:szCs w:val="18"/>
+        </w:rPr>
+        <w:t>i++){</w:t>
+      </w:r>
+      <w:r>
+        <w:rPr>
+          <w:color w:val="A9B7C6"/>
+          <w:sz w:val="18"/>
+          <w:szCs w:val="18"/>
+        </w:rPr>
+        <w:br/>
+        <w:t xml:space="preserve">                Camera.Area face = </w:t>
+      </w:r>
+      <w:r>
+        <w:rPr>
+          <w:color w:val="CC7832"/>
+          <w:sz w:val="18"/>
+          <w:szCs w:val="18"/>
+        </w:rPr>
+        <w:t xml:space="preserve">new </w:t>
+      </w:r>
+      <w:r>
+        <w:rPr>
+          <w:color w:val="A9B7C6"/>
+          <w:sz w:val="18"/>
+          <w:szCs w:val="18"/>
+        </w:rPr>
+        <w:t>Camera.Area(faces[i].</w:t>
+      </w:r>
+      <w:r>
+        <w:rPr>
+          <w:color w:val="9876AA"/>
+          <w:sz w:val="18"/>
+          <w:szCs w:val="18"/>
+        </w:rPr>
+        <w:t>rect</w:t>
+      </w:r>
+      <w:r>
+        <w:rPr>
+          <w:color w:val="CC7832"/>
+          <w:sz w:val="18"/>
+          <w:szCs w:val="18"/>
+        </w:rPr>
+        <w:t xml:space="preserve">, </w:t>
+      </w:r>
+      <w:r>
+        <w:rPr>
+          <w:color w:val="6897BB"/>
+          <w:sz w:val="18"/>
+          <w:szCs w:val="18"/>
+        </w:rPr>
+        <w:t>1</w:t>
+      </w:r>
+      <w:r>
+        <w:rPr>
+          <w:color w:val="A9B7C6"/>
+          <w:sz w:val="18"/>
+          <w:szCs w:val="18"/>
+        </w:rPr>
+        <w:t>)</w:t>
+      </w:r>
+      <w:r>
+        <w:rPr>
+          <w:color w:val="CC7832"/>
+          <w:sz w:val="18"/>
+          <w:szCs w:val="18"/>
+        </w:rPr>
+        <w:t>;</w:t>
+      </w:r>
+      <w:r>
+        <w:rPr>
+          <w:color w:val="CC7832"/>
+          <w:sz w:val="18"/>
+          <w:szCs w:val="18"/>
+        </w:rPr>
+        <w:br/>
+        <w:t xml:space="preserve">                </w:t>
+      </w:r>
+      <w:r>
+        <w:rPr>
+          <w:color w:val="A9B7C6"/>
+          <w:sz w:val="18"/>
+          <w:szCs w:val="18"/>
+        </w:rPr>
+        <w:t>focusList.add(face)</w:t>
+      </w:r>
+      <w:r>
+        <w:rPr>
+          <w:color w:val="CC7832"/>
+          <w:sz w:val="18"/>
+          <w:szCs w:val="18"/>
+        </w:rPr>
+        <w:t>;</w:t>
+      </w:r>
+      <w:r>
+        <w:rPr>
+          <w:color w:val="CC7832"/>
+          <w:sz w:val="18"/>
+          <w:szCs w:val="18"/>
+        </w:rPr>
+        <w:br/>
+        <w:t xml:space="preserve">            </w:t>
+      </w:r>
+      <w:r>
+        <w:rPr>
+          <w:color w:val="A9B7C6"/>
+          <w:sz w:val="18"/>
+          <w:szCs w:val="18"/>
+        </w:rPr>
+        <w:t>}</w:t>
+      </w:r>
+      <w:r>
+        <w:rPr>
+          <w:color w:val="A9B7C6"/>
+          <w:sz w:val="18"/>
+          <w:szCs w:val="18"/>
+        </w:rPr>
+        <w:br/>
+        <w:t xml:space="preserve">            </w:t>
+      </w:r>
+      <w:r>
+        <w:rPr>
+          <w:color w:val="808080"/>
+          <w:sz w:val="18"/>
+          <w:szCs w:val="18"/>
+        </w:rPr>
+        <w:t>/*Camera.Area firstFace = new Camera.Area(faces[0].rect, 1);</w:t>
+      </w:r>
+      <w:r>
+        <w:rPr>
+          <w:color w:val="808080"/>
+          <w:sz w:val="18"/>
+          <w:szCs w:val="18"/>
+        </w:rPr>
+        <w:br/>
+        <w:t xml:space="preserve">            focusList.add(firstFace);*/</w:t>
+      </w:r>
+      <w:r>
+        <w:rPr>
+          <w:color w:val="808080"/>
+          <w:sz w:val="18"/>
+          <w:szCs w:val="18"/>
+        </w:rPr>
+        <w:br/>
+      </w:r>
+      <w:r>
+        <w:rPr>
+          <w:color w:val="808080"/>
+          <w:sz w:val="18"/>
+          <w:szCs w:val="18"/>
+        </w:rPr>
+        <w:br/>
+        <w:t xml:space="preserve">            </w:t>
+      </w:r>
+      <w:r>
+        <w:rPr>
+          <w:color w:val="A9B7C6"/>
+          <w:sz w:val="18"/>
+          <w:szCs w:val="18"/>
+        </w:rPr>
+        <w:t xml:space="preserve">Camera.Parameters params = </w:t>
+      </w:r>
+      <w:r>
+        <w:rPr>
+          <w:color w:val="9876AA"/>
+          <w:sz w:val="18"/>
+          <w:szCs w:val="18"/>
+        </w:rPr>
+        <w:t>mCamera</w:t>
+      </w:r>
+      <w:r>
+        <w:rPr>
+          <w:color w:val="A9B7C6"/>
+          <w:sz w:val="18"/>
+          <w:szCs w:val="18"/>
+        </w:rPr>
+        <w:t>.getParameters()</w:t>
+      </w:r>
+      <w:r>
+        <w:rPr>
+          <w:color w:val="CC7832"/>
+          <w:sz w:val="18"/>
+          <w:szCs w:val="18"/>
+        </w:rPr>
+        <w:t>;</w:t>
+      </w:r>
+      <w:r>
+        <w:rPr>
+          <w:color w:val="CC7832"/>
+          <w:sz w:val="18"/>
+          <w:szCs w:val="18"/>
+        </w:rPr>
+        <w:br/>
+        <w:t xml:space="preserve">            int </w:t>
+      </w:r>
+      <w:r>
+        <w:rPr>
+          <w:color w:val="A9B7C6"/>
+          <w:sz w:val="18"/>
+          <w:szCs w:val="18"/>
+        </w:rPr>
+        <w:t>maxface = params.getMaxNumDetectedFaces()</w:t>
+      </w:r>
+      <w:r>
+        <w:rPr>
+          <w:color w:val="CC7832"/>
+          <w:sz w:val="18"/>
+          <w:szCs w:val="18"/>
+        </w:rPr>
+        <w:t>;</w:t>
+      </w:r>
+      <w:r>
+        <w:rPr>
+          <w:color w:val="CC7832"/>
+          <w:sz w:val="18"/>
+          <w:szCs w:val="18"/>
+        </w:rPr>
+        <w:br/>
+        <w:t xml:space="preserve">            int </w:t>
+      </w:r>
+      <w:r>
+        <w:rPr>
+          <w:color w:val="A9B7C6"/>
+          <w:sz w:val="18"/>
+          <w:szCs w:val="18"/>
+        </w:rPr>
+        <w:t>maxFocus = params.getMaxNumFocusAreas()</w:t>
+      </w:r>
+      <w:r>
+        <w:rPr>
+          <w:color w:val="CC7832"/>
+          <w:sz w:val="18"/>
+          <w:szCs w:val="18"/>
+        </w:rPr>
+        <w:t>;</w:t>
+      </w:r>
+      <w:r>
+        <w:rPr>
+          <w:color w:val="CC7832"/>
+          <w:sz w:val="18"/>
+          <w:szCs w:val="18"/>
+        </w:rPr>
+        <w:br/>
+        <w:t xml:space="preserve">            int </w:t>
+      </w:r>
+      <w:r>
+        <w:rPr>
+          <w:color w:val="A9B7C6"/>
+          <w:sz w:val="18"/>
+          <w:szCs w:val="18"/>
+        </w:rPr>
+        <w:t>maxMetering = params.getMaxNumMeteringAreas()</w:t>
+      </w:r>
+      <w:r>
+        <w:rPr>
+          <w:color w:val="CC7832"/>
+          <w:sz w:val="18"/>
+          <w:szCs w:val="18"/>
+        </w:rPr>
+        <w:t>;</w:t>
+      </w:r>
+      <w:r>
+        <w:rPr>
+          <w:color w:val="CC7832"/>
+          <w:sz w:val="18"/>
+          <w:szCs w:val="18"/>
+        </w:rPr>
+        <w:br/>
+      </w:r>
+      <w:r>
+        <w:rPr>
+          <w:color w:val="CC7832"/>
+          <w:sz w:val="18"/>
+          <w:szCs w:val="18"/>
+        </w:rPr>
+        <w:br/>
+        <w:t xml:space="preserve">            if </w:t>
+      </w:r>
+      <w:r>
+        <w:rPr>
+          <w:color w:val="A9B7C6"/>
+          <w:sz w:val="18"/>
+          <w:szCs w:val="18"/>
+        </w:rPr>
+        <w:t xml:space="preserve">(params.getMaxNumFocusAreas() &gt; </w:t>
+      </w:r>
+      <w:r>
+        <w:rPr>
+          <w:color w:val="6897BB"/>
+          <w:sz w:val="18"/>
+          <w:szCs w:val="18"/>
+        </w:rPr>
+        <w:t>0</w:t>
+      </w:r>
+      <w:r>
+        <w:rPr>
+          <w:color w:val="A9B7C6"/>
+          <w:sz w:val="18"/>
+          <w:szCs w:val="18"/>
+        </w:rPr>
+        <w:t>)</w:t>
+      </w:r>
+      <w:r>
+        <w:rPr>
+          <w:color w:val="A9B7C6"/>
+          <w:sz w:val="18"/>
+          <w:szCs w:val="18"/>
+        </w:rPr>
+        <w:br/>
+        <w:t xml:space="preserve">                params.setFocusAreas(focusList)</w:t>
+      </w:r>
+      <w:r>
+        <w:rPr>
+          <w:color w:val="CC7832"/>
+          <w:sz w:val="18"/>
+          <w:szCs w:val="18"/>
+        </w:rPr>
+        <w:t>;</w:t>
+      </w:r>
+      <w:r>
+        <w:rPr>
+          <w:color w:val="CC7832"/>
+          <w:sz w:val="18"/>
+          <w:szCs w:val="18"/>
+        </w:rPr>
+        <w:br/>
+      </w:r>
+      <w:r>
+        <w:rPr>
+          <w:color w:val="CC7832"/>
+          <w:sz w:val="18"/>
+          <w:szCs w:val="18"/>
+        </w:rPr>
+        <w:br/>
+        <w:t xml:space="preserve">            </w:t>
+      </w:r>
+      <w:r>
+        <w:rPr>
+          <w:color w:val="A9B7C6"/>
+          <w:sz w:val="18"/>
+          <w:szCs w:val="18"/>
+        </w:rPr>
+        <w:t xml:space="preserve">List&lt;Camera.Area&gt; meteringList = </w:t>
+      </w:r>
+      <w:r>
+        <w:rPr>
+          <w:color w:val="CC7832"/>
+          <w:sz w:val="18"/>
+          <w:szCs w:val="18"/>
+        </w:rPr>
+        <w:t xml:space="preserve">new </w:t>
+      </w:r>
+      <w:r>
+        <w:rPr>
+          <w:color w:val="A9B7C6"/>
+          <w:sz w:val="18"/>
+          <w:szCs w:val="18"/>
+        </w:rPr>
+        <w:t>ArrayList&lt;Camera.Area&gt;()</w:t>
+      </w:r>
+      <w:r>
+        <w:rPr>
+          <w:color w:val="CC7832"/>
+          <w:sz w:val="18"/>
+          <w:szCs w:val="18"/>
+        </w:rPr>
+        <w:t>;</w:t>
+      </w:r>
+      <w:r>
+        <w:rPr>
+          <w:color w:val="CC7832"/>
+          <w:sz w:val="18"/>
+          <w:szCs w:val="18"/>
+        </w:rPr>
+        <w:br/>
+        <w:t xml:space="preserve">            </w:t>
+      </w:r>
+      <w:r>
+        <w:rPr>
+          <w:color w:val="A9B7C6"/>
+          <w:sz w:val="18"/>
+          <w:szCs w:val="18"/>
+        </w:rPr>
+        <w:t>meteringList.add(</w:t>
+      </w:r>
+      <w:r>
+        <w:rPr>
+          <w:color w:val="CC7832"/>
+          <w:sz w:val="18"/>
+          <w:szCs w:val="18"/>
+        </w:rPr>
+        <w:t xml:space="preserve">new </w:t>
+      </w:r>
+      <w:r>
+        <w:rPr>
+          <w:color w:val="A9B7C6"/>
+          <w:sz w:val="18"/>
+          <w:szCs w:val="18"/>
+        </w:rPr>
+        <w:t>Camera.Area(faces[</w:t>
+      </w:r>
+      <w:r>
+        <w:rPr>
+          <w:color w:val="6897BB"/>
+          <w:sz w:val="18"/>
+          <w:szCs w:val="18"/>
+        </w:rPr>
+        <w:t>0</w:t>
+      </w:r>
+      <w:r>
+        <w:rPr>
+          <w:color w:val="A9B7C6"/>
+          <w:sz w:val="18"/>
+          <w:szCs w:val="18"/>
+        </w:rPr>
+        <w:t>].</w:t>
+      </w:r>
+      <w:r>
+        <w:rPr>
+          <w:color w:val="9876AA"/>
+          <w:sz w:val="18"/>
+          <w:szCs w:val="18"/>
+        </w:rPr>
+        <w:t>rect</w:t>
+      </w:r>
+      <w:r>
+        <w:rPr>
+          <w:color w:val="CC7832"/>
+          <w:sz w:val="18"/>
+          <w:szCs w:val="18"/>
+        </w:rPr>
+        <w:t>,</w:t>
+      </w:r>
+      <w:r>
+        <w:rPr>
+          <w:color w:val="6897BB"/>
+          <w:sz w:val="18"/>
+          <w:szCs w:val="18"/>
+        </w:rPr>
+        <w:t>1</w:t>
+      </w:r>
+      <w:r>
+        <w:rPr>
+          <w:color w:val="A9B7C6"/>
+          <w:sz w:val="18"/>
+          <w:szCs w:val="18"/>
+        </w:rPr>
+        <w:t>))</w:t>
+      </w:r>
+      <w:r>
+        <w:rPr>
+          <w:color w:val="CC7832"/>
+          <w:sz w:val="18"/>
+          <w:szCs w:val="18"/>
+        </w:rPr>
+        <w:t>;</w:t>
+      </w:r>
+      <w:r>
+        <w:rPr>
+          <w:color w:val="CC7832"/>
+          <w:sz w:val="18"/>
+          <w:szCs w:val="18"/>
+        </w:rPr>
+        <w:br/>
+        <w:t xml:space="preserve">            if </w:t>
+      </w:r>
+      <w:r>
+        <w:rPr>
+          <w:color w:val="A9B7C6"/>
+          <w:sz w:val="18"/>
+          <w:szCs w:val="18"/>
+        </w:rPr>
+        <w:t xml:space="preserve">(params.getMaxNumMeteringAreas() &gt; </w:t>
+      </w:r>
+      <w:r>
+        <w:rPr>
+          <w:color w:val="6897BB"/>
+          <w:sz w:val="18"/>
+          <w:szCs w:val="18"/>
+        </w:rPr>
+        <w:t>0</w:t>
+      </w:r>
+      <w:r>
+        <w:rPr>
+          <w:color w:val="A9B7C6"/>
+          <w:sz w:val="18"/>
+          <w:szCs w:val="18"/>
+        </w:rPr>
+        <w:t>)</w:t>
+      </w:r>
+      <w:r>
+        <w:rPr>
+          <w:color w:val="A9B7C6"/>
+          <w:sz w:val="18"/>
+          <w:szCs w:val="18"/>
+        </w:rPr>
+        <w:br/>
+        <w:t xml:space="preserve">                params.setMeteringAreas(meteringList)</w:t>
+      </w:r>
+      <w:r>
+        <w:rPr>
+          <w:color w:val="CC7832"/>
+          <w:sz w:val="18"/>
+          <w:szCs w:val="18"/>
+        </w:rPr>
+        <w:t>;</w:t>
+      </w:r>
+      <w:r>
+        <w:rPr>
+          <w:color w:val="CC7832"/>
+          <w:sz w:val="18"/>
+          <w:szCs w:val="18"/>
+        </w:rPr>
+        <w:br/>
+      </w:r>
+      <w:r>
+        <w:rPr>
+          <w:color w:val="CC7832"/>
+          <w:sz w:val="18"/>
+          <w:szCs w:val="18"/>
+        </w:rPr>
+        <w:br/>
+        <w:t xml:space="preserve">            </w:t>
+      </w:r>
+      <w:r>
+        <w:rPr>
+          <w:color w:val="9876AA"/>
+          <w:sz w:val="18"/>
+          <w:szCs w:val="18"/>
+        </w:rPr>
+        <w:t>mCamera</w:t>
+      </w:r>
+      <w:r>
+        <w:rPr>
+          <w:color w:val="A9B7C6"/>
+          <w:sz w:val="18"/>
+          <w:szCs w:val="18"/>
+        </w:rPr>
+        <w:t>.setParameters(params)</w:t>
+      </w:r>
+      <w:r>
+        <w:rPr>
+          <w:color w:val="CC7832"/>
+          <w:sz w:val="18"/>
+          <w:szCs w:val="18"/>
+        </w:rPr>
+        <w:t>;</w:t>
+      </w:r>
+      <w:r>
+        <w:rPr>
+          <w:color w:val="CC7832"/>
+          <w:sz w:val="18"/>
+          <w:szCs w:val="18"/>
+        </w:rPr>
+        <w:br/>
+        <w:t xml:space="preserve">        </w:t>
+      </w:r>
+      <w:r>
+        <w:rPr>
+          <w:color w:val="A9B7C6"/>
+          <w:sz w:val="18"/>
+          <w:szCs w:val="18"/>
+        </w:rPr>
+        <w:t>}</w:t>
+      </w:r>
+      <w:r>
+        <w:rPr>
+          <w:color w:val="A9B7C6"/>
+          <w:sz w:val="18"/>
+          <w:szCs w:val="18"/>
+        </w:rPr>
+        <w:br/>
+      </w:r>
+      <w:r>
+        <w:rPr>
+          <w:color w:val="A9B7C6"/>
+          <w:sz w:val="18"/>
+          <w:szCs w:val="18"/>
+        </w:rPr>
+        <w:br/>
+        <w:t xml:space="preserve">        </w:t>
+      </w:r>
+      <w:r>
+        <w:rPr>
+          <w:color w:val="9876AA"/>
+          <w:sz w:val="18"/>
+          <w:szCs w:val="18"/>
+        </w:rPr>
+        <w:t>drawingView</w:t>
+      </w:r>
+      <w:r>
+        <w:rPr>
+          <w:color w:val="A9B7C6"/>
+          <w:sz w:val="18"/>
+          <w:szCs w:val="18"/>
+        </w:rPr>
+        <w:t>.invalidate()</w:t>
+      </w:r>
+      <w:r>
+        <w:rPr>
+          <w:color w:val="CC7832"/>
+          <w:sz w:val="18"/>
+          <w:szCs w:val="18"/>
+        </w:rPr>
+        <w:t>;</w:t>
+      </w:r>
+      <w:r>
+        <w:rPr>
+          <w:color w:val="CC7832"/>
+          <w:sz w:val="18"/>
+          <w:szCs w:val="18"/>
+        </w:rPr>
+        <w:br/>
+        <w:t xml:space="preserve">    </w:t>
+      </w:r>
+      <w:r>
+        <w:rPr>
+          <w:color w:val="A9B7C6"/>
+          <w:sz w:val="18"/>
+          <w:szCs w:val="18"/>
+        </w:rPr>
+        <w:t>}</w:t>
+      </w:r>
+      <w:r>
+        <w:rPr>
+          <w:color w:val="A9B7C6"/>
+          <w:sz w:val="18"/>
+          <w:szCs w:val="18"/>
+        </w:rPr>
+        <w:br/>
+        <w:t>}</w:t>
+      </w:r>
+      <w:r>
+        <w:rPr>
+          <w:color w:val="CC7832"/>
+          <w:sz w:val="18"/>
+          <w:szCs w:val="18"/>
+        </w:rPr>
+        <w:t>;</w:t>
+      </w:r>
+    </w:p>
+    <w:p>
+      <w:r>
+        <w:t>Chú ý các thông số:</w:t>
+      </w:r>
+    </w:p>
+    <w:p>
+      <w:r>
+        <w:t>MaxNumDetectedFaces</w:t>
+      </w:r>
+      <w:r>
+        <w:t>: số khuôn mặt tối đa mà camera có thể nhận diện</w:t>
+      </w:r>
+    </w:p>
+    <w:p>
+      <w:r>
+        <w:t>MaxNumFocusAreas</w:t>
+      </w:r>
+      <w:r>
+        <w:t>: số vùng focus tối đa</w:t>
+      </w:r>
+    </w:p>
+    <w:p>
+      <w:r>
+        <w:t>MaxNumMeteringAreas</w:t>
+      </w:r>
+      <w:r>
+        <w:t>: số vùng metering tối đa (cũng chả hiểu metering là gì :v) cái này đt mình là 1. :v</w:t>
+      </w:r>
+    </w:p>
+    <w:p>
+      <w:r>
+        <w:t>2. Chúng ta tạo 1 class DrawingView thừa kế từ 1 View để vẽ cái hình chữ nhật bao quanh khuôn mặt. Sau đó ta override lại hàm onDraw để vẽ:</w:t>
+      </w:r>
+    </w:p>
+    <w:p>
+      <w:pPr>
+        <w:pStyle w:val="HTMLPreformatted"/>
+        <w:shd w:val="clear" w:color="auto" w:fill="2B2B2B"/>
+        <w:rPr>
+          <w:color w:val="A9B7C6"/>
+          <w:sz w:val="18"/>
+          <w:szCs w:val="18"/>
+        </w:rPr>
+      </w:pPr>
+      <w:r>
+        <w:rPr>
+          <w:color w:val="CC7832"/>
+          <w:sz w:val="18"/>
+          <w:szCs w:val="18"/>
+        </w:rPr>
+        <w:t xml:space="preserve">private class </w:t>
+      </w:r>
+      <w:r>
+        <w:rPr>
+          <w:color w:val="A9B7C6"/>
+          <w:sz w:val="18"/>
+          <w:szCs w:val="18"/>
+        </w:rPr>
+        <w:t xml:space="preserve">DrawingView </w:t>
+      </w:r>
+      <w:r>
+        <w:rPr>
+          <w:color w:val="CC7832"/>
+          <w:sz w:val="18"/>
+          <w:szCs w:val="18"/>
+        </w:rPr>
+        <w:t xml:space="preserve">extends </w:t>
+      </w:r>
+      <w:r>
+        <w:rPr>
+          <w:color w:val="A9B7C6"/>
+          <w:sz w:val="18"/>
+          <w:szCs w:val="18"/>
+        </w:rPr>
+        <w:t>View {</w:t>
+      </w:r>
+      <w:r>
+        <w:rPr>
+          <w:color w:val="A9B7C6"/>
+          <w:sz w:val="18"/>
+          <w:szCs w:val="18"/>
+        </w:rPr>
+        <w:br/>
+        <w:t xml:space="preserve">    </w:t>
+      </w:r>
+      <w:r>
+        <w:rPr>
+          <w:color w:val="CC7832"/>
+          <w:sz w:val="18"/>
+          <w:szCs w:val="18"/>
+        </w:rPr>
+        <w:t xml:space="preserve">boolean </w:t>
+      </w:r>
+      <w:r>
+        <w:rPr>
+          <w:color w:val="9876AA"/>
+          <w:sz w:val="18"/>
+          <w:szCs w:val="18"/>
+        </w:rPr>
+        <w:t>haveFace</w:t>
+      </w:r>
+      <w:r>
+        <w:rPr>
+          <w:color w:val="CC7832"/>
+          <w:sz w:val="18"/>
+          <w:szCs w:val="18"/>
+        </w:rPr>
+        <w:t>;</w:t>
+      </w:r>
+      <w:r>
+        <w:rPr>
+          <w:color w:val="CC7832"/>
+          <w:sz w:val="18"/>
+          <w:szCs w:val="18"/>
+        </w:rPr>
+        <w:br/>
+        <w:t xml:space="preserve">    </w:t>
+      </w:r>
+      <w:r>
+        <w:rPr>
+          <w:color w:val="A9B7C6"/>
+          <w:sz w:val="18"/>
+          <w:szCs w:val="18"/>
+        </w:rPr>
+        <w:t xml:space="preserve">Paint </w:t>
+      </w:r>
+      <w:r>
+        <w:rPr>
+          <w:color w:val="9876AA"/>
+          <w:sz w:val="18"/>
+          <w:szCs w:val="18"/>
+        </w:rPr>
+        <w:t>paint</w:t>
+      </w:r>
+      <w:r>
+        <w:rPr>
+          <w:color w:val="CC7832"/>
+          <w:sz w:val="18"/>
+          <w:szCs w:val="18"/>
+        </w:rPr>
+        <w:t>;</w:t>
+      </w:r>
+      <w:r>
+        <w:rPr>
+          <w:color w:val="CC7832"/>
+          <w:sz w:val="18"/>
+          <w:szCs w:val="18"/>
+        </w:rPr>
+        <w:br/>
+      </w:r>
+      <w:r>
+        <w:rPr>
+          <w:color w:val="CC7832"/>
+          <w:sz w:val="18"/>
+          <w:szCs w:val="18"/>
+        </w:rPr>
+        <w:br/>
+        <w:t xml:space="preserve">    public </w:t>
+      </w:r>
+      <w:r>
+        <w:rPr>
+          <w:color w:val="A9B7C6"/>
+          <w:sz w:val="18"/>
+          <w:szCs w:val="18"/>
+        </w:rPr>
+        <w:t>DrawingView(Context mContext) {</w:t>
+      </w:r>
+      <w:r>
+        <w:rPr>
+          <w:color w:val="A9B7C6"/>
+          <w:sz w:val="18"/>
+          <w:szCs w:val="18"/>
+        </w:rPr>
+        <w:br/>
+        <w:t xml:space="preserve">        </w:t>
+      </w:r>
+      <w:r>
+        <w:rPr>
+          <w:color w:val="CC7832"/>
+          <w:sz w:val="18"/>
+          <w:szCs w:val="18"/>
+        </w:rPr>
+        <w:t>super</w:t>
+      </w:r>
+      <w:r>
+        <w:rPr>
+          <w:color w:val="A9B7C6"/>
+          <w:sz w:val="18"/>
+          <w:szCs w:val="18"/>
+        </w:rPr>
+        <w:t>(mContext)</w:t>
+      </w:r>
+      <w:r>
+        <w:rPr>
+          <w:color w:val="CC7832"/>
+          <w:sz w:val="18"/>
+          <w:szCs w:val="18"/>
+        </w:rPr>
+        <w:t>;</w:t>
+      </w:r>
+      <w:r>
+        <w:rPr>
+          <w:color w:val="CC7832"/>
+          <w:sz w:val="18"/>
+          <w:szCs w:val="18"/>
+        </w:rPr>
+        <w:br/>
+        <w:t xml:space="preserve">        </w:t>
+      </w:r>
+      <w:r>
+        <w:rPr>
+          <w:color w:val="9876AA"/>
+          <w:sz w:val="18"/>
+          <w:szCs w:val="18"/>
+        </w:rPr>
+        <w:t xml:space="preserve">haveFace </w:t>
+      </w:r>
+      <w:r>
+        <w:rPr>
+          <w:color w:val="A9B7C6"/>
+          <w:sz w:val="18"/>
+          <w:szCs w:val="18"/>
+        </w:rPr>
+        <w:t xml:space="preserve">= </w:t>
+      </w:r>
+      <w:r>
+        <w:rPr>
+          <w:color w:val="CC7832"/>
+          <w:sz w:val="18"/>
+          <w:szCs w:val="18"/>
+        </w:rPr>
+        <w:t>false;</w:t>
+      </w:r>
+      <w:r>
+        <w:rPr>
+          <w:color w:val="CC7832"/>
+          <w:sz w:val="18"/>
+          <w:szCs w:val="18"/>
+        </w:rPr>
+        <w:br/>
+        <w:t xml:space="preserve">        </w:t>
+      </w:r>
+      <w:r>
+        <w:rPr>
+          <w:color w:val="9876AA"/>
+          <w:sz w:val="18"/>
+          <w:szCs w:val="18"/>
+        </w:rPr>
+        <w:t xml:space="preserve">paint </w:t>
+      </w:r>
+      <w:r>
+        <w:rPr>
+          <w:color w:val="A9B7C6"/>
+          <w:sz w:val="18"/>
+          <w:szCs w:val="18"/>
+        </w:rPr>
+        <w:t xml:space="preserve">= </w:t>
+      </w:r>
+      <w:r>
+        <w:rPr>
+          <w:color w:val="CC7832"/>
+          <w:sz w:val="18"/>
+          <w:szCs w:val="18"/>
+        </w:rPr>
+        <w:t xml:space="preserve">new </w:t>
+      </w:r>
+      <w:r>
+        <w:rPr>
+          <w:color w:val="A9B7C6"/>
+          <w:sz w:val="18"/>
+          <w:szCs w:val="18"/>
+        </w:rPr>
+        <w:t>Paint()</w:t>
+      </w:r>
+      <w:r>
+        <w:rPr>
+          <w:color w:val="CC7832"/>
+          <w:sz w:val="18"/>
+          <w:szCs w:val="18"/>
+        </w:rPr>
+        <w:t>;</w:t>
+      </w:r>
+      <w:r>
+        <w:rPr>
+          <w:color w:val="CC7832"/>
+          <w:sz w:val="18"/>
+          <w:szCs w:val="18"/>
+        </w:rPr>
+        <w:br/>
+        <w:t xml:space="preserve">        </w:t>
+      </w:r>
+      <w:r>
+        <w:rPr>
+          <w:color w:val="9876AA"/>
+          <w:sz w:val="18"/>
+          <w:szCs w:val="18"/>
+        </w:rPr>
+        <w:t>paint</w:t>
+      </w:r>
+      <w:r>
+        <w:rPr>
+          <w:color w:val="A9B7C6"/>
+          <w:sz w:val="18"/>
+          <w:szCs w:val="18"/>
+        </w:rPr>
+        <w:t>.setColor(Color.</w:t>
+      </w:r>
+      <w:r>
+        <w:rPr>
+          <w:i/>
+          <w:iCs/>
+          <w:color w:val="9876AA"/>
+          <w:sz w:val="18"/>
+          <w:szCs w:val="18"/>
+        </w:rPr>
+        <w:t>GREEN</w:t>
+      </w:r>
+      <w:r>
+        <w:rPr>
+          <w:color w:val="A9B7C6"/>
+          <w:sz w:val="18"/>
+          <w:szCs w:val="18"/>
+        </w:rPr>
+        <w:t>)</w:t>
+      </w:r>
+      <w:r>
+        <w:rPr>
+          <w:color w:val="CC7832"/>
+          <w:sz w:val="18"/>
+          <w:szCs w:val="18"/>
+        </w:rPr>
+        <w:t>;</w:t>
+      </w:r>
+      <w:r>
+        <w:rPr>
+          <w:color w:val="CC7832"/>
+          <w:sz w:val="18"/>
+          <w:szCs w:val="18"/>
+        </w:rPr>
+        <w:br/>
+        <w:t xml:space="preserve">        </w:t>
+      </w:r>
+      <w:r>
+        <w:rPr>
+          <w:color w:val="9876AA"/>
+          <w:sz w:val="18"/>
+          <w:szCs w:val="18"/>
+        </w:rPr>
+        <w:t>paint</w:t>
+      </w:r>
+      <w:r>
+        <w:rPr>
+          <w:color w:val="A9B7C6"/>
+          <w:sz w:val="18"/>
+          <w:szCs w:val="18"/>
+        </w:rPr>
+        <w:t>.setStyle(Paint.Style.</w:t>
+      </w:r>
+      <w:r>
+        <w:rPr>
+          <w:i/>
+          <w:iCs/>
+          <w:color w:val="9876AA"/>
+          <w:sz w:val="18"/>
+          <w:szCs w:val="18"/>
+        </w:rPr>
+        <w:t>STROKE</w:t>
+      </w:r>
+      <w:r>
+        <w:rPr>
+          <w:color w:val="A9B7C6"/>
+          <w:sz w:val="18"/>
+          <w:szCs w:val="18"/>
+        </w:rPr>
+        <w:t>)</w:t>
+      </w:r>
+      <w:r>
+        <w:rPr>
+          <w:color w:val="CC7832"/>
+          <w:sz w:val="18"/>
+          <w:szCs w:val="18"/>
+        </w:rPr>
+        <w:t>;</w:t>
+      </w:r>
+      <w:r>
+        <w:rPr>
+          <w:color w:val="CC7832"/>
+          <w:sz w:val="18"/>
+          <w:szCs w:val="18"/>
+        </w:rPr>
+        <w:br/>
+        <w:t xml:space="preserve">        </w:t>
+      </w:r>
+      <w:r>
+        <w:rPr>
+          <w:color w:val="9876AA"/>
+          <w:sz w:val="18"/>
+          <w:szCs w:val="18"/>
+        </w:rPr>
+        <w:t>paint</w:t>
+      </w:r>
+      <w:r>
+        <w:rPr>
+          <w:color w:val="A9B7C6"/>
+          <w:sz w:val="18"/>
+          <w:szCs w:val="18"/>
+        </w:rPr>
+        <w:t>.setStrokeWidth(</w:t>
+      </w:r>
+      <w:r>
+        <w:rPr>
+          <w:color w:val="6897BB"/>
+          <w:sz w:val="18"/>
+          <w:szCs w:val="18"/>
+        </w:rPr>
+        <w:t>2</w:t>
+      </w:r>
+      <w:r>
+        <w:rPr>
+          <w:color w:val="A9B7C6"/>
+          <w:sz w:val="18"/>
+          <w:szCs w:val="18"/>
+        </w:rPr>
+        <w:t>)</w:t>
+      </w:r>
+      <w:r>
+        <w:rPr>
+          <w:color w:val="CC7832"/>
+          <w:sz w:val="18"/>
+          <w:szCs w:val="18"/>
+        </w:rPr>
+        <w:t>;</w:t>
+      </w:r>
+      <w:r>
+        <w:rPr>
+          <w:color w:val="CC7832"/>
+          <w:sz w:val="18"/>
+          <w:szCs w:val="18"/>
+        </w:rPr>
+        <w:br/>
+        <w:t xml:space="preserve">    </w:t>
+      </w:r>
+      <w:r>
+        <w:rPr>
+          <w:color w:val="A9B7C6"/>
+          <w:sz w:val="18"/>
+          <w:szCs w:val="18"/>
+        </w:rPr>
+        <w:t>}</w:t>
+      </w:r>
+      <w:r>
+        <w:rPr>
+          <w:color w:val="A9B7C6"/>
+          <w:sz w:val="18"/>
+          <w:szCs w:val="18"/>
+        </w:rPr>
+        <w:br/>
+      </w:r>
+      <w:r>
+        <w:rPr>
+          <w:color w:val="A9B7C6"/>
+          <w:sz w:val="18"/>
+          <w:szCs w:val="18"/>
+        </w:rPr>
+        <w:br/>
+      </w:r>
+      <w:r>
+        <w:rPr>
+          <w:color w:val="A9B7C6"/>
+          <w:sz w:val="18"/>
+          <w:szCs w:val="18"/>
+        </w:rPr>
+        <w:lastRenderedPageBreak/>
+        <w:t xml:space="preserve">    </w:t>
+      </w:r>
+      <w:r>
+        <w:rPr>
+          <w:color w:val="CC7832"/>
+          <w:sz w:val="18"/>
+          <w:szCs w:val="18"/>
+        </w:rPr>
+        <w:t xml:space="preserve">public void </w:t>
+      </w:r>
+      <w:r>
+        <w:rPr>
+          <w:color w:val="FFC66D"/>
+          <w:sz w:val="18"/>
+          <w:szCs w:val="18"/>
+        </w:rPr>
+        <w:t>setHaveFace</w:t>
+      </w:r>
+      <w:r>
+        <w:rPr>
+          <w:color w:val="A9B7C6"/>
+          <w:sz w:val="18"/>
+          <w:szCs w:val="18"/>
+        </w:rPr>
+        <w:t>(</w:t>
+      </w:r>
+      <w:r>
+        <w:rPr>
+          <w:color w:val="CC7832"/>
+          <w:sz w:val="18"/>
+          <w:szCs w:val="18"/>
+        </w:rPr>
+        <w:t xml:space="preserve">boolean </w:t>
+      </w:r>
+      <w:r>
+        <w:rPr>
+          <w:color w:val="A9B7C6"/>
+          <w:sz w:val="18"/>
+          <w:szCs w:val="18"/>
+        </w:rPr>
+        <w:t>haveFace) {</w:t>
+      </w:r>
+      <w:r>
+        <w:rPr>
+          <w:color w:val="A9B7C6"/>
+          <w:sz w:val="18"/>
+          <w:szCs w:val="18"/>
+        </w:rPr>
+        <w:br/>
+        <w:t xml:space="preserve">        </w:t>
+      </w:r>
+      <w:r>
+        <w:rPr>
+          <w:color w:val="CC7832"/>
+          <w:sz w:val="18"/>
+          <w:szCs w:val="18"/>
+        </w:rPr>
+        <w:t>this</w:t>
+      </w:r>
+      <w:r>
+        <w:rPr>
+          <w:color w:val="A9B7C6"/>
+          <w:sz w:val="18"/>
+          <w:szCs w:val="18"/>
+        </w:rPr>
+        <w:t>.</w:t>
+      </w:r>
+      <w:r>
+        <w:rPr>
+          <w:color w:val="9876AA"/>
+          <w:sz w:val="18"/>
+          <w:szCs w:val="18"/>
+        </w:rPr>
+        <w:t xml:space="preserve">haveFace </w:t>
+      </w:r>
+      <w:r>
+        <w:rPr>
+          <w:color w:val="A9B7C6"/>
+          <w:sz w:val="18"/>
+          <w:szCs w:val="18"/>
+        </w:rPr>
+        <w:t>= haveFace</w:t>
+      </w:r>
+      <w:r>
+        <w:rPr>
+          <w:color w:val="CC7832"/>
+          <w:sz w:val="18"/>
+          <w:szCs w:val="18"/>
+        </w:rPr>
+        <w:t>;</w:t>
+      </w:r>
+      <w:r>
+        <w:rPr>
+          <w:color w:val="CC7832"/>
+          <w:sz w:val="18"/>
+          <w:szCs w:val="18"/>
+        </w:rPr>
+        <w:br/>
+        <w:t xml:space="preserve">    </w:t>
+      </w:r>
+      <w:r>
+        <w:rPr>
+          <w:color w:val="A9B7C6"/>
+          <w:sz w:val="18"/>
+          <w:szCs w:val="18"/>
+        </w:rPr>
+        <w:t>}</w:t>
+      </w:r>
+      <w:r>
+        <w:rPr>
+          <w:color w:val="A9B7C6"/>
+          <w:sz w:val="18"/>
+          <w:szCs w:val="18"/>
+        </w:rPr>
+        <w:br/>
+      </w:r>
+      <w:r>
+        <w:rPr>
+          <w:color w:val="A9B7C6"/>
+          <w:sz w:val="18"/>
+          <w:szCs w:val="18"/>
+        </w:rPr>
+        <w:br/>
+        <w:t xml:space="preserve">    </w:t>
+      </w:r>
+      <w:r>
+        <w:rPr>
+          <w:color w:val="BBB529"/>
+          <w:sz w:val="18"/>
+          <w:szCs w:val="18"/>
+        </w:rPr>
+        <w:t>@Override</w:t>
+      </w:r>
+      <w:r>
+        <w:rPr>
+          <w:color w:val="BBB529"/>
+          <w:sz w:val="18"/>
+          <w:szCs w:val="18"/>
+        </w:rPr>
+        <w:br/>
+        <w:t xml:space="preserve">    </w:t>
+      </w:r>
+      <w:r>
+        <w:rPr>
+          <w:color w:val="CC7832"/>
+          <w:sz w:val="18"/>
+          <w:szCs w:val="18"/>
+        </w:rPr>
+        <w:t xml:space="preserve">protected void </w:t>
+      </w:r>
+      <w:r>
+        <w:rPr>
+          <w:color w:val="FFC66D"/>
+          <w:sz w:val="18"/>
+          <w:szCs w:val="18"/>
+        </w:rPr>
+        <w:t>onDraw</w:t>
+      </w:r>
+      <w:r>
+        <w:rPr>
+          <w:color w:val="A9B7C6"/>
+          <w:sz w:val="18"/>
+          <w:szCs w:val="18"/>
+        </w:rPr>
+        <w:t>(Canvas canvas) {</w:t>
+      </w:r>
+      <w:r>
+        <w:rPr>
+          <w:color w:val="A9B7C6"/>
+          <w:sz w:val="18"/>
+          <w:szCs w:val="18"/>
+        </w:rPr>
+        <w:br/>
+        <w:t xml:space="preserve">        </w:t>
+      </w:r>
+      <w:r>
+        <w:rPr>
+          <w:color w:val="CC7832"/>
+          <w:sz w:val="18"/>
+          <w:szCs w:val="18"/>
+        </w:rPr>
+        <w:t xml:space="preserve">if </w:t>
+      </w:r>
+      <w:r>
+        <w:rPr>
+          <w:color w:val="A9B7C6"/>
+          <w:sz w:val="18"/>
+          <w:szCs w:val="18"/>
+        </w:rPr>
+        <w:t>(</w:t>
+      </w:r>
+      <w:r>
+        <w:rPr>
+          <w:color w:val="9876AA"/>
+          <w:sz w:val="18"/>
+          <w:szCs w:val="18"/>
+        </w:rPr>
+        <w:t>haveFace</w:t>
+      </w:r>
+      <w:r>
+        <w:rPr>
+          <w:color w:val="A9B7C6"/>
+          <w:sz w:val="18"/>
+          <w:szCs w:val="18"/>
+        </w:rPr>
+        <w:t>) {</w:t>
+      </w:r>
+      <w:r>
+        <w:rPr>
+          <w:color w:val="A9B7C6"/>
+          <w:sz w:val="18"/>
+          <w:szCs w:val="18"/>
+        </w:rPr>
+        <w:br/>
+        <w:t xml:space="preserve">            </w:t>
+      </w:r>
+      <w:r>
+        <w:rPr>
+          <w:color w:val="808080"/>
+          <w:sz w:val="18"/>
+          <w:szCs w:val="18"/>
+        </w:rPr>
+        <w:t>//Toa do cua driver camera trong may se nam trong khoang tu (-1000,-1000) to (1000,1000)</w:t>
+      </w:r>
+      <w:r>
+        <w:rPr>
+          <w:color w:val="808080"/>
+          <w:sz w:val="18"/>
+          <w:szCs w:val="18"/>
+        </w:rPr>
+        <w:br/>
+        <w:t xml:space="preserve">            //Con toa do cua UI do ta design nam tu (0,0) den (width)</w:t>
+      </w:r>
+      <w:r>
+        <w:rPr>
+          <w:color w:val="808080"/>
+          <w:sz w:val="18"/>
+          <w:szCs w:val="18"/>
+        </w:rPr>
+        <w:br/>
+      </w:r>
+      <w:r>
+        <w:rPr>
+          <w:color w:val="808080"/>
+          <w:sz w:val="18"/>
+          <w:szCs w:val="18"/>
+        </w:rPr>
+        <w:br/>
+        <w:t xml:space="preserve">            //Vi chung ta da xoay camera preview screen theo huong doc doc nen width thay doi thanh height va nguoc lai</w:t>
+      </w:r>
+      <w:r>
+        <w:rPr>
+          <w:color w:val="808080"/>
+          <w:sz w:val="18"/>
+          <w:szCs w:val="18"/>
+        </w:rPr>
+        <w:br/>
+        <w:t xml:space="preserve">            </w:t>
+      </w:r>
+      <w:r>
+        <w:rPr>
+          <w:color w:val="CC7832"/>
+          <w:sz w:val="18"/>
+          <w:szCs w:val="18"/>
+        </w:rPr>
+        <w:t xml:space="preserve">int </w:t>
+      </w:r>
+      <w:r>
+        <w:rPr>
+          <w:color w:val="A9B7C6"/>
+          <w:sz w:val="18"/>
+          <w:szCs w:val="18"/>
+        </w:rPr>
+        <w:t>viewWidth = getHeight()</w:t>
+      </w:r>
+      <w:r>
+        <w:rPr>
+          <w:color w:val="CC7832"/>
+          <w:sz w:val="18"/>
+          <w:szCs w:val="18"/>
+        </w:rPr>
+        <w:t xml:space="preserve">; </w:t>
+      </w:r>
+      <w:r>
+        <w:rPr>
+          <w:color w:val="808080"/>
+          <w:sz w:val="18"/>
+          <w:szCs w:val="18"/>
+        </w:rPr>
+        <w:t>//width o day dc xet cho man hinh nam ngang, vd = 960</w:t>
+      </w:r>
+      <w:r>
+        <w:rPr>
+          <w:color w:val="808080"/>
+          <w:sz w:val="18"/>
+          <w:szCs w:val="18"/>
+        </w:rPr>
+        <w:br/>
+        <w:t xml:space="preserve">            </w:t>
+      </w:r>
+      <w:r>
+        <w:rPr>
+          <w:color w:val="CC7832"/>
+          <w:sz w:val="18"/>
+          <w:szCs w:val="18"/>
+        </w:rPr>
+        <w:t xml:space="preserve">int </w:t>
+      </w:r>
+      <w:r>
+        <w:rPr>
+          <w:color w:val="A9B7C6"/>
+          <w:sz w:val="18"/>
+          <w:szCs w:val="18"/>
+        </w:rPr>
+        <w:t>viewHeight = getWidth()</w:t>
+      </w:r>
+      <w:r>
+        <w:rPr>
+          <w:color w:val="CC7832"/>
+          <w:sz w:val="18"/>
+          <w:szCs w:val="18"/>
+        </w:rPr>
+        <w:t xml:space="preserve">; </w:t>
+      </w:r>
+      <w:r>
+        <w:rPr>
+          <w:color w:val="808080"/>
+          <w:sz w:val="18"/>
+          <w:szCs w:val="18"/>
+        </w:rPr>
+        <w:t>//height o day dc xet cho man hinh nam ngang, vd = 750</w:t>
+      </w:r>
+      <w:r>
+        <w:rPr>
+          <w:color w:val="808080"/>
+          <w:sz w:val="18"/>
+          <w:szCs w:val="18"/>
+        </w:rPr>
+        <w:br/>
+      </w:r>
+      <w:r>
+        <w:rPr>
+          <w:color w:val="808080"/>
+          <w:sz w:val="18"/>
+          <w:szCs w:val="18"/>
+        </w:rPr>
+        <w:br/>
+        <w:t xml:space="preserve">            </w:t>
+      </w:r>
+      <w:r>
+        <w:rPr>
+          <w:color w:val="CC7832"/>
+          <w:sz w:val="18"/>
+          <w:szCs w:val="18"/>
+        </w:rPr>
+        <w:t xml:space="preserve">for </w:t>
+      </w:r>
+      <w:r>
+        <w:rPr>
+          <w:color w:val="A9B7C6"/>
+          <w:sz w:val="18"/>
+          <w:szCs w:val="18"/>
+        </w:rPr>
+        <w:t>(</w:t>
+      </w:r>
+      <w:r>
+        <w:rPr>
+          <w:color w:val="CC7832"/>
+          <w:sz w:val="18"/>
+          <w:szCs w:val="18"/>
+        </w:rPr>
+        <w:t xml:space="preserve">int </w:t>
+      </w:r>
+      <w:r>
+        <w:rPr>
+          <w:color w:val="A9B7C6"/>
+          <w:sz w:val="18"/>
+          <w:szCs w:val="18"/>
+        </w:rPr>
+        <w:t xml:space="preserve">i = </w:t>
+      </w:r>
+      <w:r>
+        <w:rPr>
+          <w:color w:val="6897BB"/>
+          <w:sz w:val="18"/>
+          <w:szCs w:val="18"/>
+        </w:rPr>
+        <w:t>0</w:t>
+      </w:r>
+      <w:r>
+        <w:rPr>
+          <w:color w:val="CC7832"/>
+          <w:sz w:val="18"/>
+          <w:szCs w:val="18"/>
+        </w:rPr>
+        <w:t xml:space="preserve">; </w:t>
+      </w:r>
+      <w:r>
+        <w:rPr>
+          <w:color w:val="A9B7C6"/>
+          <w:sz w:val="18"/>
+          <w:szCs w:val="18"/>
+        </w:rPr>
+        <w:t xml:space="preserve">i &lt; </w:t>
+      </w:r>
+      <w:r>
+        <w:rPr>
+          <w:color w:val="9876AA"/>
+          <w:sz w:val="18"/>
+          <w:szCs w:val="18"/>
+        </w:rPr>
+        <w:t>detectedFaces</w:t>
+      </w:r>
+      <w:r>
+        <w:rPr>
+          <w:color w:val="A9B7C6"/>
+          <w:sz w:val="18"/>
+          <w:szCs w:val="18"/>
+        </w:rPr>
+        <w:t>.</w:t>
+      </w:r>
+      <w:r>
+        <w:rPr>
+          <w:color w:val="9876AA"/>
+          <w:sz w:val="18"/>
+          <w:szCs w:val="18"/>
+        </w:rPr>
+        <w:t>length</w:t>
+      </w:r>
+      <w:r>
+        <w:rPr>
+          <w:color w:val="CC7832"/>
+          <w:sz w:val="18"/>
+          <w:szCs w:val="18"/>
+        </w:rPr>
+        <w:t xml:space="preserve">; </w:t>
+      </w:r>
+      <w:r>
+        <w:rPr>
+          <w:color w:val="A9B7C6"/>
+          <w:sz w:val="18"/>
+          <w:szCs w:val="18"/>
+        </w:rPr>
+        <w:t>i++) {</w:t>
+      </w:r>
+      <w:r>
+        <w:rPr>
+          <w:color w:val="A9B7C6"/>
+          <w:sz w:val="18"/>
+          <w:szCs w:val="18"/>
+        </w:rPr>
+        <w:br/>
+        <w:t xml:space="preserve">                </w:t>
+      </w:r>
+      <w:r>
+        <w:rPr>
+          <w:color w:val="808080"/>
+          <w:sz w:val="18"/>
+          <w:szCs w:val="18"/>
+        </w:rPr>
+        <w:t>//Xac dinh toa do hinh chu nhat nhan dien khuon mat, toa do nay o trong 1 o vuong [2000,2000]</w:t>
+      </w:r>
+      <w:r>
+        <w:rPr>
+          <w:color w:val="808080"/>
+          <w:sz w:val="18"/>
+          <w:szCs w:val="18"/>
+        </w:rPr>
+        <w:br/>
+        <w:t xml:space="preserve">                </w:t>
+      </w:r>
+      <w:r>
+        <w:rPr>
+          <w:color w:val="CC7832"/>
+          <w:sz w:val="18"/>
+          <w:szCs w:val="18"/>
+        </w:rPr>
+        <w:t xml:space="preserve">int </w:t>
+      </w:r>
+      <w:r>
+        <w:rPr>
+          <w:color w:val="A9B7C6"/>
+          <w:sz w:val="18"/>
+          <w:szCs w:val="18"/>
+        </w:rPr>
+        <w:t xml:space="preserve">left = </w:t>
+      </w:r>
+      <w:r>
+        <w:rPr>
+          <w:color w:val="9876AA"/>
+          <w:sz w:val="18"/>
+          <w:szCs w:val="18"/>
+        </w:rPr>
+        <w:t>detectedFaces</w:t>
+      </w:r>
+      <w:r>
+        <w:rPr>
+          <w:color w:val="A9B7C6"/>
+          <w:sz w:val="18"/>
+          <w:szCs w:val="18"/>
+        </w:rPr>
+        <w:t>[i].</w:t>
+      </w:r>
+      <w:r>
+        <w:rPr>
+          <w:color w:val="9876AA"/>
+          <w:sz w:val="18"/>
+          <w:szCs w:val="18"/>
+        </w:rPr>
+        <w:t>rect</w:t>
+      </w:r>
+      <w:r>
+        <w:rPr>
+          <w:color w:val="A9B7C6"/>
+          <w:sz w:val="18"/>
+          <w:szCs w:val="18"/>
+        </w:rPr>
+        <w:t>.</w:t>
+      </w:r>
+      <w:r>
+        <w:rPr>
+          <w:color w:val="9876AA"/>
+          <w:sz w:val="18"/>
+          <w:szCs w:val="18"/>
+        </w:rPr>
+        <w:t>left</w:t>
+      </w:r>
+      <w:r>
+        <w:rPr>
+          <w:color w:val="CC7832"/>
+          <w:sz w:val="18"/>
+          <w:szCs w:val="18"/>
+        </w:rPr>
+        <w:t>;</w:t>
+      </w:r>
+      <w:r>
+        <w:rPr>
+          <w:color w:val="CC7832"/>
+          <w:sz w:val="18"/>
+          <w:szCs w:val="18"/>
+        </w:rPr>
+        <w:br/>
+        <w:t xml:space="preserve">                int </w:t>
+      </w:r>
+      <w:r>
+        <w:rPr>
+          <w:color w:val="A9B7C6"/>
+          <w:sz w:val="18"/>
+          <w:szCs w:val="18"/>
+        </w:rPr>
+        <w:t xml:space="preserve">top = </w:t>
+      </w:r>
+      <w:r>
+        <w:rPr>
+          <w:color w:val="9876AA"/>
+          <w:sz w:val="18"/>
+          <w:szCs w:val="18"/>
+        </w:rPr>
+        <w:t>detectedFaces</w:t>
+      </w:r>
+      <w:r>
+        <w:rPr>
+          <w:color w:val="A9B7C6"/>
+          <w:sz w:val="18"/>
+          <w:szCs w:val="18"/>
+        </w:rPr>
+        <w:t>[i].</w:t>
+      </w:r>
+      <w:r>
+        <w:rPr>
+          <w:color w:val="9876AA"/>
+          <w:sz w:val="18"/>
+          <w:szCs w:val="18"/>
+        </w:rPr>
+        <w:t>rect</w:t>
+      </w:r>
+      <w:r>
+        <w:rPr>
+          <w:color w:val="A9B7C6"/>
+          <w:sz w:val="18"/>
+          <w:szCs w:val="18"/>
+        </w:rPr>
+        <w:t>.</w:t>
+      </w:r>
+      <w:r>
+        <w:rPr>
+          <w:color w:val="9876AA"/>
+          <w:sz w:val="18"/>
+          <w:szCs w:val="18"/>
+        </w:rPr>
+        <w:t>top</w:t>
+      </w:r>
+      <w:r>
+        <w:rPr>
+          <w:color w:val="CC7832"/>
+          <w:sz w:val="18"/>
+          <w:szCs w:val="18"/>
+        </w:rPr>
+        <w:t>;</w:t>
+      </w:r>
+      <w:r>
+        <w:rPr>
+          <w:color w:val="CC7832"/>
+          <w:sz w:val="18"/>
+          <w:szCs w:val="18"/>
+        </w:rPr>
+        <w:br/>
+        <w:t xml:space="preserve">                int </w:t>
+      </w:r>
+      <w:r>
+        <w:rPr>
+          <w:color w:val="A9B7C6"/>
+          <w:sz w:val="18"/>
+          <w:szCs w:val="18"/>
+        </w:rPr>
+        <w:t xml:space="preserve">right = </w:t>
+      </w:r>
+      <w:r>
+        <w:rPr>
+          <w:color w:val="9876AA"/>
+          <w:sz w:val="18"/>
+          <w:szCs w:val="18"/>
+        </w:rPr>
+        <w:t>detectedFaces</w:t>
+      </w:r>
+      <w:r>
+        <w:rPr>
+          <w:color w:val="A9B7C6"/>
+          <w:sz w:val="18"/>
+          <w:szCs w:val="18"/>
+        </w:rPr>
+        <w:t>[i].</w:t>
+      </w:r>
+      <w:r>
+        <w:rPr>
+          <w:color w:val="9876AA"/>
+          <w:sz w:val="18"/>
+          <w:szCs w:val="18"/>
+        </w:rPr>
+        <w:t>rect</w:t>
+      </w:r>
+      <w:r>
+        <w:rPr>
+          <w:color w:val="A9B7C6"/>
+          <w:sz w:val="18"/>
+          <w:szCs w:val="18"/>
+        </w:rPr>
+        <w:t>.</w:t>
+      </w:r>
+      <w:r>
+        <w:rPr>
+          <w:color w:val="9876AA"/>
+          <w:sz w:val="18"/>
+          <w:szCs w:val="18"/>
+        </w:rPr>
+        <w:t>right</w:t>
+      </w:r>
+      <w:r>
+        <w:rPr>
+          <w:color w:val="CC7832"/>
+          <w:sz w:val="18"/>
+          <w:szCs w:val="18"/>
+        </w:rPr>
+        <w:t>;</w:t>
+      </w:r>
+      <w:r>
+        <w:rPr>
+          <w:color w:val="CC7832"/>
+          <w:sz w:val="18"/>
+          <w:szCs w:val="18"/>
+        </w:rPr>
+        <w:br/>
+        <w:t xml:space="preserve">                int </w:t>
+      </w:r>
+      <w:r>
+        <w:rPr>
+          <w:color w:val="A9B7C6"/>
+          <w:sz w:val="18"/>
+          <w:szCs w:val="18"/>
+        </w:rPr>
+        <w:t xml:space="preserve">bottom = </w:t>
+      </w:r>
+      <w:r>
+        <w:rPr>
+          <w:color w:val="9876AA"/>
+          <w:sz w:val="18"/>
+          <w:szCs w:val="18"/>
+        </w:rPr>
+        <w:t>detectedFaces</w:t>
+      </w:r>
+      <w:r>
+        <w:rPr>
+          <w:color w:val="A9B7C6"/>
+          <w:sz w:val="18"/>
+          <w:szCs w:val="18"/>
+        </w:rPr>
+        <w:t>[i].</w:t>
+      </w:r>
+      <w:r>
+        <w:rPr>
+          <w:color w:val="9876AA"/>
+          <w:sz w:val="18"/>
+          <w:szCs w:val="18"/>
+        </w:rPr>
+        <w:t>rect</w:t>
+      </w:r>
+      <w:r>
+        <w:rPr>
+          <w:color w:val="A9B7C6"/>
+          <w:sz w:val="18"/>
+          <w:szCs w:val="18"/>
+        </w:rPr>
+        <w:t>.</w:t>
+      </w:r>
+      <w:r>
+        <w:rPr>
+          <w:color w:val="9876AA"/>
+          <w:sz w:val="18"/>
+          <w:szCs w:val="18"/>
+        </w:rPr>
+        <w:t>bottom</w:t>
+      </w:r>
+      <w:r>
+        <w:rPr>
+          <w:color w:val="CC7832"/>
+          <w:sz w:val="18"/>
+          <w:szCs w:val="18"/>
+        </w:rPr>
+        <w:t>;</w:t>
+      </w:r>
+      <w:r>
+        <w:rPr>
+          <w:color w:val="CC7832"/>
+          <w:sz w:val="18"/>
+          <w:szCs w:val="18"/>
+        </w:rPr>
+        <w:br/>
+      </w:r>
+      <w:r>
+        <w:rPr>
+          <w:color w:val="CC7832"/>
+          <w:sz w:val="18"/>
+          <w:szCs w:val="18"/>
+        </w:rPr>
+        <w:br/>
+        <w:t xml:space="preserve">                </w:t>
+      </w:r>
+      <w:r>
+        <w:rPr>
+          <w:color w:val="808080"/>
+          <w:sz w:val="18"/>
+          <w:szCs w:val="18"/>
+        </w:rPr>
+        <w:t>//Chuyen toa do sang he toa do tuong ung voi kich thuoc cua man hinh preview cua chung ta</w:t>
+      </w:r>
+      <w:r>
+        <w:rPr>
+          <w:color w:val="808080"/>
+          <w:sz w:val="18"/>
+          <w:szCs w:val="18"/>
+        </w:rPr>
+        <w:br/>
+        <w:t xml:space="preserve">                </w:t>
+      </w:r>
+      <w:r>
+        <w:rPr>
+          <w:color w:val="A9B7C6"/>
+          <w:sz w:val="18"/>
+          <w:szCs w:val="18"/>
+        </w:rPr>
+        <w:t xml:space="preserve">left = (left + </w:t>
+      </w:r>
+      <w:r>
+        <w:rPr>
+          <w:color w:val="6897BB"/>
+          <w:sz w:val="18"/>
+          <w:szCs w:val="18"/>
+        </w:rPr>
+        <w:t>1000</w:t>
+      </w:r>
+      <w:r>
+        <w:rPr>
+          <w:color w:val="A9B7C6"/>
+          <w:sz w:val="18"/>
+          <w:szCs w:val="18"/>
+        </w:rPr>
+        <w:t xml:space="preserve">) * viewWidth / </w:t>
+      </w:r>
+      <w:r>
+        <w:rPr>
+          <w:color w:val="6897BB"/>
+          <w:sz w:val="18"/>
+          <w:szCs w:val="18"/>
+        </w:rPr>
+        <w:t>2000</w:t>
+      </w:r>
+      <w:r>
+        <w:rPr>
+          <w:color w:val="CC7832"/>
+          <w:sz w:val="18"/>
+          <w:szCs w:val="18"/>
+        </w:rPr>
+        <w:t>;</w:t>
+      </w:r>
+      <w:r>
+        <w:rPr>
+          <w:color w:val="CC7832"/>
+          <w:sz w:val="18"/>
+          <w:szCs w:val="18"/>
+        </w:rPr>
+        <w:br/>
+        <w:t xml:space="preserve">                </w:t>
+      </w:r>
+      <w:r>
+        <w:rPr>
+          <w:color w:val="A9B7C6"/>
+          <w:sz w:val="18"/>
+          <w:szCs w:val="18"/>
+        </w:rPr>
+        <w:t xml:space="preserve">top = (top + </w:t>
+      </w:r>
+      <w:r>
+        <w:rPr>
+          <w:color w:val="6897BB"/>
+          <w:sz w:val="18"/>
+          <w:szCs w:val="18"/>
+        </w:rPr>
+        <w:t>1000</w:t>
+      </w:r>
+      <w:r>
+        <w:rPr>
+          <w:color w:val="A9B7C6"/>
+          <w:sz w:val="18"/>
+          <w:szCs w:val="18"/>
+        </w:rPr>
+        <w:t xml:space="preserve">) * viewHeight / </w:t>
+      </w:r>
+      <w:r>
+        <w:rPr>
+          <w:color w:val="6897BB"/>
+          <w:sz w:val="18"/>
+          <w:szCs w:val="18"/>
+        </w:rPr>
+        <w:t>2000</w:t>
+      </w:r>
+      <w:r>
+        <w:rPr>
+          <w:color w:val="CC7832"/>
+          <w:sz w:val="18"/>
+          <w:szCs w:val="18"/>
+        </w:rPr>
+        <w:t>;</w:t>
+      </w:r>
+      <w:r>
+        <w:rPr>
+          <w:color w:val="CC7832"/>
+          <w:sz w:val="18"/>
+          <w:szCs w:val="18"/>
+        </w:rPr>
+        <w:br/>
+        <w:t xml:space="preserve">                </w:t>
+      </w:r>
+      <w:r>
+        <w:rPr>
+          <w:color w:val="A9B7C6"/>
+          <w:sz w:val="18"/>
+          <w:szCs w:val="18"/>
+        </w:rPr>
+        <w:t xml:space="preserve">right = (right + </w:t>
+      </w:r>
+      <w:r>
+        <w:rPr>
+          <w:color w:val="6897BB"/>
+          <w:sz w:val="18"/>
+          <w:szCs w:val="18"/>
+        </w:rPr>
+        <w:t>1000</w:t>
+      </w:r>
+      <w:r>
+        <w:rPr>
+          <w:color w:val="A9B7C6"/>
+          <w:sz w:val="18"/>
+          <w:szCs w:val="18"/>
+        </w:rPr>
+        <w:t xml:space="preserve">) * viewWidth / </w:t>
+      </w:r>
+      <w:r>
+        <w:rPr>
+          <w:color w:val="6897BB"/>
+          <w:sz w:val="18"/>
+          <w:szCs w:val="18"/>
+        </w:rPr>
+        <w:t>2000</w:t>
+      </w:r>
+      <w:r>
+        <w:rPr>
+          <w:color w:val="CC7832"/>
+          <w:sz w:val="18"/>
+          <w:szCs w:val="18"/>
+        </w:rPr>
+        <w:t>;</w:t>
+      </w:r>
+      <w:r>
+        <w:rPr>
+          <w:color w:val="CC7832"/>
+          <w:sz w:val="18"/>
+          <w:szCs w:val="18"/>
+        </w:rPr>
+        <w:br/>
+        <w:t xml:space="preserve">                </w:t>
+      </w:r>
+      <w:r>
+        <w:rPr>
+          <w:color w:val="A9B7C6"/>
+          <w:sz w:val="18"/>
+          <w:szCs w:val="18"/>
+        </w:rPr>
+        <w:t xml:space="preserve">bottom = (bottom + </w:t>
+      </w:r>
+      <w:r>
+        <w:rPr>
+          <w:color w:val="6897BB"/>
+          <w:sz w:val="18"/>
+          <w:szCs w:val="18"/>
+        </w:rPr>
+        <w:t>1000</w:t>
+      </w:r>
+      <w:r>
+        <w:rPr>
+          <w:color w:val="A9B7C6"/>
+          <w:sz w:val="18"/>
+          <w:szCs w:val="18"/>
+        </w:rPr>
+        <w:t xml:space="preserve">) * viewHeight / </w:t>
+      </w:r>
+      <w:r>
+        <w:rPr>
+          <w:color w:val="6897BB"/>
+          <w:sz w:val="18"/>
+          <w:szCs w:val="18"/>
+        </w:rPr>
+        <w:t>2000</w:t>
+      </w:r>
+      <w:r>
+        <w:rPr>
+          <w:color w:val="CC7832"/>
+          <w:sz w:val="18"/>
+          <w:szCs w:val="18"/>
+        </w:rPr>
+        <w:t>;</w:t>
+      </w:r>
+      <w:r>
+        <w:rPr>
+          <w:color w:val="CC7832"/>
+          <w:sz w:val="18"/>
+          <w:szCs w:val="18"/>
+        </w:rPr>
+        <w:br/>
+        <w:t xml:space="preserve">                </w:t>
+      </w:r>
+      <w:r>
+        <w:rPr>
+          <w:color w:val="A9B7C6"/>
+          <w:sz w:val="18"/>
+          <w:szCs w:val="18"/>
+        </w:rPr>
+        <w:t>Log.</w:t>
+      </w:r>
+      <w:r>
+        <w:rPr>
+          <w:i/>
+          <w:iCs/>
+          <w:color w:val="A9B7C6"/>
+          <w:sz w:val="18"/>
+          <w:szCs w:val="18"/>
+        </w:rPr>
+        <w:t>d</w:t>
+      </w:r>
+      <w:r>
+        <w:rPr>
+          <w:color w:val="A9B7C6"/>
+          <w:sz w:val="18"/>
+          <w:szCs w:val="18"/>
+        </w:rPr>
+        <w:t>(</w:t>
+      </w:r>
+      <w:r>
+        <w:rPr>
+          <w:color w:val="6A8759"/>
+          <w:sz w:val="18"/>
+          <w:szCs w:val="18"/>
+        </w:rPr>
+        <w:t>"DetectFace"</w:t>
+      </w:r>
+      <w:r>
+        <w:rPr>
+          <w:color w:val="CC7832"/>
+          <w:sz w:val="18"/>
+          <w:szCs w:val="18"/>
+        </w:rPr>
+        <w:t xml:space="preserve">, </w:t>
+      </w:r>
+      <w:r>
+        <w:rPr>
+          <w:color w:val="6A8759"/>
+          <w:sz w:val="18"/>
+          <w:szCs w:val="18"/>
+        </w:rPr>
+        <w:t xml:space="preserve">" " </w:t>
+      </w:r>
+      <w:r>
+        <w:rPr>
+          <w:color w:val="A9B7C6"/>
+          <w:sz w:val="18"/>
+          <w:szCs w:val="18"/>
+        </w:rPr>
+        <w:t xml:space="preserve">+ left + </w:t>
+      </w:r>
+      <w:r>
+        <w:rPr>
+          <w:color w:val="6A8759"/>
+          <w:sz w:val="18"/>
+          <w:szCs w:val="18"/>
+        </w:rPr>
+        <w:t xml:space="preserve">" " </w:t>
+      </w:r>
+      <w:r>
+        <w:rPr>
+          <w:color w:val="A9B7C6"/>
+          <w:sz w:val="18"/>
+          <w:szCs w:val="18"/>
+        </w:rPr>
+        <w:t xml:space="preserve">+ top + </w:t>
+      </w:r>
+      <w:r>
+        <w:rPr>
+          <w:color w:val="6A8759"/>
+          <w:sz w:val="18"/>
+          <w:szCs w:val="18"/>
+        </w:rPr>
+        <w:t xml:space="preserve">" " </w:t>
+      </w:r>
+      <w:r>
+        <w:rPr>
+          <w:color w:val="A9B7C6"/>
+          <w:sz w:val="18"/>
+          <w:szCs w:val="18"/>
+        </w:rPr>
+        <w:t xml:space="preserve">+ right + </w:t>
+      </w:r>
+      <w:r>
+        <w:rPr>
+          <w:color w:val="6A8759"/>
+          <w:sz w:val="18"/>
+          <w:szCs w:val="18"/>
+        </w:rPr>
+        <w:t xml:space="preserve">" " </w:t>
+      </w:r>
+      <w:r>
+        <w:rPr>
+          <w:color w:val="A9B7C6"/>
+          <w:sz w:val="18"/>
+          <w:szCs w:val="18"/>
+        </w:rPr>
+        <w:t xml:space="preserve">+ bottom + </w:t>
+      </w:r>
+      <w:r>
+        <w:rPr>
+          <w:color w:val="6A8759"/>
+          <w:sz w:val="18"/>
+          <w:szCs w:val="18"/>
+        </w:rPr>
+        <w:t xml:space="preserve">" " </w:t>
+      </w:r>
+      <w:r>
+        <w:rPr>
+          <w:color w:val="A9B7C6"/>
+          <w:sz w:val="18"/>
+          <w:szCs w:val="18"/>
+        </w:rPr>
+        <w:t xml:space="preserve">+ </w:t>
+      </w:r>
+      <w:r>
+        <w:rPr>
+          <w:color w:val="9876AA"/>
+          <w:sz w:val="18"/>
+          <w:szCs w:val="18"/>
+        </w:rPr>
+        <w:t>detectedFaces</w:t>
+      </w:r>
+      <w:r>
+        <w:rPr>
+          <w:color w:val="A9B7C6"/>
+          <w:sz w:val="18"/>
+          <w:szCs w:val="18"/>
+        </w:rPr>
+        <w:t>.</w:t>
+      </w:r>
+      <w:r>
+        <w:rPr>
+          <w:color w:val="9876AA"/>
+          <w:sz w:val="18"/>
+          <w:szCs w:val="18"/>
+        </w:rPr>
+        <w:t>length</w:t>
+      </w:r>
+      <w:r>
+        <w:rPr>
+          <w:color w:val="A9B7C6"/>
+          <w:sz w:val="18"/>
+          <w:szCs w:val="18"/>
+        </w:rPr>
+        <w:t>)</w:t>
+      </w:r>
+      <w:r>
+        <w:rPr>
+          <w:color w:val="CC7832"/>
+          <w:sz w:val="18"/>
+          <w:szCs w:val="18"/>
+        </w:rPr>
+        <w:t>;</w:t>
+      </w:r>
+      <w:r>
+        <w:rPr>
+          <w:color w:val="CC7832"/>
+          <w:sz w:val="18"/>
+          <w:szCs w:val="18"/>
+        </w:rPr>
+        <w:br/>
+      </w:r>
+      <w:r>
+        <w:rPr>
+          <w:color w:val="CC7832"/>
+          <w:sz w:val="18"/>
+          <w:szCs w:val="18"/>
+        </w:rPr>
+        <w:br/>
+        <w:t xml:space="preserve">                </w:t>
+      </w:r>
+      <w:r>
+        <w:rPr>
+          <w:color w:val="808080"/>
+          <w:sz w:val="18"/>
+          <w:szCs w:val="18"/>
+        </w:rPr>
+        <w:t>//Chuyen width height cua man hinh thanh thang dung.</w:t>
+      </w:r>
+      <w:r>
+        <w:rPr>
+          <w:color w:val="808080"/>
+          <w:sz w:val="18"/>
+          <w:szCs w:val="18"/>
+        </w:rPr>
+        <w:br/>
+        <w:t xml:space="preserve">                </w:t>
+      </w:r>
+      <w:r>
+        <w:rPr>
+          <w:color w:val="CC7832"/>
+          <w:sz w:val="18"/>
+          <w:szCs w:val="18"/>
+        </w:rPr>
+        <w:t xml:space="preserve">int </w:t>
+      </w:r>
+      <w:r>
+        <w:rPr>
+          <w:color w:val="A9B7C6"/>
+          <w:sz w:val="18"/>
+          <w:szCs w:val="18"/>
+        </w:rPr>
+        <w:t>new_vWidth = viewHeight</w:t>
+      </w:r>
+      <w:r>
+        <w:rPr>
+          <w:color w:val="CC7832"/>
+          <w:sz w:val="18"/>
+          <w:szCs w:val="18"/>
+        </w:rPr>
+        <w:t xml:space="preserve">; </w:t>
+      </w:r>
+      <w:r>
+        <w:rPr>
+          <w:color w:val="808080"/>
+          <w:sz w:val="18"/>
+          <w:szCs w:val="18"/>
+        </w:rPr>
+        <w:t>//width o day cho man hinh thang dung vd = 720</w:t>
+      </w:r>
+      <w:r>
+        <w:rPr>
+          <w:color w:val="808080"/>
+          <w:sz w:val="18"/>
+          <w:szCs w:val="18"/>
+        </w:rPr>
+        <w:br/>
+        <w:t xml:space="preserve">                </w:t>
+      </w:r>
+      <w:r>
+        <w:rPr>
+          <w:color w:val="CC7832"/>
+          <w:sz w:val="18"/>
+          <w:szCs w:val="18"/>
+        </w:rPr>
+        <w:t xml:space="preserve">int </w:t>
+      </w:r>
+      <w:r>
+        <w:rPr>
+          <w:color w:val="A9B7C6"/>
+          <w:sz w:val="18"/>
+          <w:szCs w:val="18"/>
+        </w:rPr>
+        <w:t>new_vHeight = viewWidth</w:t>
+      </w:r>
+      <w:r>
+        <w:rPr>
+          <w:color w:val="CC7832"/>
+          <w:sz w:val="18"/>
+          <w:szCs w:val="18"/>
+        </w:rPr>
+        <w:t xml:space="preserve">; </w:t>
+      </w:r>
+      <w:r>
+        <w:rPr>
+          <w:color w:val="808080"/>
+          <w:sz w:val="18"/>
+          <w:szCs w:val="18"/>
+        </w:rPr>
+        <w:t>//height o day cho man hinh nam ngang vd = 960</w:t>
+      </w:r>
+      <w:r>
+        <w:rPr>
+          <w:color w:val="808080"/>
+          <w:sz w:val="18"/>
+          <w:szCs w:val="18"/>
+        </w:rPr>
+        <w:br/>
+      </w:r>
+      <w:r>
+        <w:rPr>
+          <w:color w:val="808080"/>
+          <w:sz w:val="18"/>
+          <w:szCs w:val="18"/>
+        </w:rPr>
+        <w:br/>
+        <w:t xml:space="preserve">                //Xoay cac toa do lai theo huong thang dung</w:t>
+      </w:r>
+      <w:r>
+        <w:rPr>
+          <w:color w:val="808080"/>
+          <w:sz w:val="18"/>
+          <w:szCs w:val="18"/>
+        </w:rPr>
+        <w:br/>
+        <w:t xml:space="preserve">                </w:t>
+      </w:r>
+      <w:r>
+        <w:rPr>
+          <w:color w:val="CC7832"/>
+          <w:sz w:val="18"/>
+          <w:szCs w:val="18"/>
+        </w:rPr>
+        <w:t xml:space="preserve">int </w:t>
+      </w:r>
+      <w:r>
+        <w:rPr>
+          <w:color w:val="A9B7C6"/>
+          <w:sz w:val="18"/>
+          <w:szCs w:val="18"/>
+        </w:rPr>
+        <w:t>l = bottom</w:t>
+      </w:r>
+      <w:r>
+        <w:rPr>
+          <w:color w:val="CC7832"/>
+          <w:sz w:val="18"/>
+          <w:szCs w:val="18"/>
+        </w:rPr>
+        <w:t>;</w:t>
+      </w:r>
+      <w:r>
+        <w:rPr>
+          <w:color w:val="CC7832"/>
+          <w:sz w:val="18"/>
+          <w:szCs w:val="18"/>
+        </w:rPr>
+        <w:br/>
+        <w:t xml:space="preserve">                int </w:t>
+      </w:r>
+      <w:r>
+        <w:rPr>
+          <w:color w:val="A9B7C6"/>
+          <w:sz w:val="18"/>
+          <w:szCs w:val="18"/>
+        </w:rPr>
+        <w:t>t = left</w:t>
+      </w:r>
+      <w:r>
+        <w:rPr>
+          <w:color w:val="CC7832"/>
+          <w:sz w:val="18"/>
+          <w:szCs w:val="18"/>
+        </w:rPr>
+        <w:t>;</w:t>
+      </w:r>
+      <w:r>
+        <w:rPr>
+          <w:color w:val="CC7832"/>
+          <w:sz w:val="18"/>
+          <w:szCs w:val="18"/>
+        </w:rPr>
+        <w:br/>
+        <w:t xml:space="preserve">                int </w:t>
+      </w:r>
+      <w:r>
+        <w:rPr>
+          <w:color w:val="A9B7C6"/>
+          <w:sz w:val="18"/>
+          <w:szCs w:val="18"/>
+        </w:rPr>
+        <w:t>r = top</w:t>
+      </w:r>
+      <w:r>
+        <w:rPr>
+          <w:color w:val="CC7832"/>
+          <w:sz w:val="18"/>
+          <w:szCs w:val="18"/>
+        </w:rPr>
+        <w:t>;</w:t>
+      </w:r>
+      <w:r>
+        <w:rPr>
+          <w:color w:val="CC7832"/>
+          <w:sz w:val="18"/>
+          <w:szCs w:val="18"/>
+        </w:rPr>
+        <w:br/>
+        <w:t xml:space="preserve">                int </w:t>
+      </w:r>
+      <w:r>
+        <w:rPr>
+          <w:color w:val="A9B7C6"/>
+          <w:sz w:val="18"/>
+          <w:szCs w:val="18"/>
+        </w:rPr>
+        <w:t>b = right</w:t>
+      </w:r>
+      <w:r>
+        <w:rPr>
+          <w:color w:val="CC7832"/>
+          <w:sz w:val="18"/>
+          <w:szCs w:val="18"/>
+        </w:rPr>
+        <w:t>;</w:t>
+      </w:r>
+      <w:r>
+        <w:rPr>
+          <w:color w:val="CC7832"/>
+          <w:sz w:val="18"/>
+          <w:szCs w:val="18"/>
+        </w:rPr>
+        <w:br/>
+      </w:r>
+      <w:r>
+        <w:rPr>
+          <w:color w:val="CC7832"/>
+          <w:sz w:val="18"/>
+          <w:szCs w:val="18"/>
+        </w:rPr>
+        <w:br/>
+        <w:t xml:space="preserve">                </w:t>
+      </w:r>
+      <w:r>
+        <w:rPr>
+          <w:color w:val="808080"/>
+          <w:sz w:val="18"/>
+          <w:szCs w:val="18"/>
+        </w:rPr>
+        <w:t>//Chuyen goc toa do sang ben trai, vi khi xoay xong thi goc toa do dang nam ben phai</w:t>
+      </w:r>
+      <w:r>
+        <w:rPr>
+          <w:color w:val="808080"/>
+          <w:sz w:val="18"/>
+          <w:szCs w:val="18"/>
+        </w:rPr>
+        <w:br/>
+        <w:t xml:space="preserve">                </w:t>
+      </w:r>
+      <w:r>
+        <w:rPr>
+          <w:color w:val="CC7832"/>
+          <w:sz w:val="18"/>
+          <w:szCs w:val="18"/>
+        </w:rPr>
+        <w:t xml:space="preserve">int </w:t>
+      </w:r>
+      <w:r>
+        <w:rPr>
+          <w:color w:val="A9B7C6"/>
+          <w:sz w:val="18"/>
+          <w:szCs w:val="18"/>
+        </w:rPr>
+        <w:t>new_left = new_vWidth-l</w:t>
+      </w:r>
+      <w:r>
+        <w:rPr>
+          <w:color w:val="CC7832"/>
+          <w:sz w:val="18"/>
+          <w:szCs w:val="18"/>
+        </w:rPr>
+        <w:t>;</w:t>
+      </w:r>
+      <w:r>
+        <w:rPr>
+          <w:color w:val="CC7832"/>
+          <w:sz w:val="18"/>
+          <w:szCs w:val="18"/>
+        </w:rPr>
+        <w:br/>
+        <w:t xml:space="preserve">                int </w:t>
+      </w:r>
+      <w:r>
+        <w:rPr>
+          <w:color w:val="A9B7C6"/>
+          <w:sz w:val="18"/>
+          <w:szCs w:val="18"/>
+        </w:rPr>
+        <w:t>new_right = new_vWidth-r</w:t>
+      </w:r>
+      <w:r>
+        <w:rPr>
+          <w:color w:val="CC7832"/>
+          <w:sz w:val="18"/>
+          <w:szCs w:val="18"/>
+        </w:rPr>
+        <w:t>;</w:t>
+      </w:r>
+      <w:r>
+        <w:rPr>
+          <w:color w:val="CC7832"/>
+          <w:sz w:val="18"/>
+          <w:szCs w:val="18"/>
+        </w:rPr>
+        <w:br/>
+        <w:t xml:space="preserve">                int </w:t>
+      </w:r>
+      <w:r>
+        <w:rPr>
+          <w:color w:val="A9B7C6"/>
+          <w:sz w:val="18"/>
+          <w:szCs w:val="18"/>
+        </w:rPr>
+        <w:t>new_top = t</w:t>
+      </w:r>
+      <w:r>
+        <w:rPr>
+          <w:color w:val="CC7832"/>
+          <w:sz w:val="18"/>
+          <w:szCs w:val="18"/>
+        </w:rPr>
+        <w:t>;</w:t>
+      </w:r>
+      <w:r>
+        <w:rPr>
+          <w:color w:val="CC7832"/>
+          <w:sz w:val="18"/>
+          <w:szCs w:val="18"/>
+        </w:rPr>
+        <w:br/>
+        <w:t xml:space="preserve">                int </w:t>
+      </w:r>
+      <w:r>
+        <w:rPr>
+          <w:color w:val="A9B7C6"/>
+          <w:sz w:val="18"/>
+          <w:szCs w:val="18"/>
+        </w:rPr>
+        <w:t>new_bottom = b</w:t>
+      </w:r>
+      <w:r>
+        <w:rPr>
+          <w:color w:val="CC7832"/>
+          <w:sz w:val="18"/>
+          <w:szCs w:val="18"/>
+        </w:rPr>
+        <w:t>;</w:t>
+      </w:r>
+      <w:r>
+        <w:rPr>
+          <w:color w:val="CC7832"/>
+          <w:sz w:val="18"/>
+          <w:szCs w:val="18"/>
+        </w:rPr>
+        <w:br/>
+      </w:r>
+      <w:r>
+        <w:rPr>
+          <w:color w:val="CC7832"/>
+          <w:sz w:val="18"/>
+          <w:szCs w:val="18"/>
+        </w:rPr>
+        <w:br/>
+        <w:t xml:space="preserve">                </w:t>
+      </w:r>
+      <w:r>
+        <w:rPr>
+          <w:color w:val="A9B7C6"/>
+          <w:sz w:val="18"/>
+          <w:szCs w:val="18"/>
+        </w:rPr>
+        <w:t>canvas.drawRect(new_left</w:t>
+      </w:r>
+      <w:r>
+        <w:rPr>
+          <w:color w:val="CC7832"/>
+          <w:sz w:val="18"/>
+          <w:szCs w:val="18"/>
+        </w:rPr>
+        <w:t xml:space="preserve">, </w:t>
+      </w:r>
+      <w:r>
+        <w:rPr>
+          <w:color w:val="A9B7C6"/>
+          <w:sz w:val="18"/>
+          <w:szCs w:val="18"/>
+        </w:rPr>
+        <w:t>new_top</w:t>
+      </w:r>
+      <w:r>
+        <w:rPr>
+          <w:color w:val="CC7832"/>
+          <w:sz w:val="18"/>
+          <w:szCs w:val="18"/>
+        </w:rPr>
+        <w:t xml:space="preserve">, </w:t>
+      </w:r>
+      <w:r>
+        <w:rPr>
+          <w:color w:val="A9B7C6"/>
+          <w:sz w:val="18"/>
+          <w:szCs w:val="18"/>
+        </w:rPr>
+        <w:t>new_right</w:t>
+      </w:r>
+      <w:r>
+        <w:rPr>
+          <w:color w:val="CC7832"/>
+          <w:sz w:val="18"/>
+          <w:szCs w:val="18"/>
+        </w:rPr>
+        <w:t xml:space="preserve">, </w:t>
+      </w:r>
+      <w:r>
+        <w:rPr>
+          <w:color w:val="A9B7C6"/>
+          <w:sz w:val="18"/>
+          <w:szCs w:val="18"/>
+        </w:rPr>
+        <w:t>new_bottom</w:t>
+      </w:r>
+      <w:r>
+        <w:rPr>
+          <w:color w:val="CC7832"/>
+          <w:sz w:val="18"/>
+          <w:szCs w:val="18"/>
+        </w:rPr>
+        <w:t xml:space="preserve">, </w:t>
+      </w:r>
+      <w:r>
+        <w:rPr>
+          <w:color w:val="9876AA"/>
+          <w:sz w:val="18"/>
+          <w:szCs w:val="18"/>
+        </w:rPr>
+        <w:t>paint</w:t>
+      </w:r>
+      <w:r>
+        <w:rPr>
+          <w:color w:val="A9B7C6"/>
+          <w:sz w:val="18"/>
+          <w:szCs w:val="18"/>
+        </w:rPr>
+        <w:t>)</w:t>
+      </w:r>
+      <w:r>
+        <w:rPr>
+          <w:color w:val="CC7832"/>
+          <w:sz w:val="18"/>
+          <w:szCs w:val="18"/>
+        </w:rPr>
+        <w:t>;</w:t>
+      </w:r>
+      <w:r>
+        <w:rPr>
+          <w:color w:val="CC7832"/>
+          <w:sz w:val="18"/>
+          <w:szCs w:val="18"/>
+        </w:rPr>
+        <w:br/>
+      </w:r>
+      <w:r>
+        <w:rPr>
+          <w:color w:val="CC7832"/>
+          <w:sz w:val="18"/>
+          <w:szCs w:val="18"/>
+        </w:rPr>
+        <w:br/>
+        <w:t xml:space="preserve">            </w:t>
+      </w:r>
+      <w:r>
+        <w:rPr>
+          <w:color w:val="A9B7C6"/>
+          <w:sz w:val="18"/>
+          <w:szCs w:val="18"/>
+        </w:rPr>
+        <w:t>}</w:t>
+      </w:r>
+      <w:r>
+        <w:rPr>
+          <w:color w:val="A9B7C6"/>
+          <w:sz w:val="18"/>
+          <w:szCs w:val="18"/>
+        </w:rPr>
+        <w:br/>
+        <w:t xml:space="preserve">        } </w:t>
+      </w:r>
+      <w:r>
+        <w:rPr>
+          <w:color w:val="CC7832"/>
+          <w:sz w:val="18"/>
+          <w:szCs w:val="18"/>
+        </w:rPr>
+        <w:t xml:space="preserve">else </w:t>
+      </w:r>
+      <w:r>
+        <w:rPr>
+          <w:color w:val="A9B7C6"/>
+          <w:sz w:val="18"/>
+          <w:szCs w:val="18"/>
+        </w:rPr>
+        <w:t>{</w:t>
+      </w:r>
+      <w:r>
+        <w:rPr>
+          <w:color w:val="A9B7C6"/>
+          <w:sz w:val="18"/>
+          <w:szCs w:val="18"/>
+        </w:rPr>
+        <w:br/>
+        <w:t xml:space="preserve">            canvas.drawColor(Color.</w:t>
+      </w:r>
+      <w:r>
+        <w:rPr>
+          <w:i/>
+          <w:iCs/>
+          <w:color w:val="9876AA"/>
+          <w:sz w:val="18"/>
+          <w:szCs w:val="18"/>
+        </w:rPr>
+        <w:t>TRANSPARENT</w:t>
+      </w:r>
+      <w:r>
+        <w:rPr>
+          <w:color w:val="A9B7C6"/>
+          <w:sz w:val="18"/>
+          <w:szCs w:val="18"/>
+        </w:rPr>
+        <w:t>)</w:t>
+      </w:r>
+      <w:r>
+        <w:rPr>
+          <w:color w:val="CC7832"/>
+          <w:sz w:val="18"/>
+          <w:szCs w:val="18"/>
+        </w:rPr>
+        <w:t>;</w:t>
+      </w:r>
+      <w:r>
+        <w:rPr>
+          <w:color w:val="CC7832"/>
+          <w:sz w:val="18"/>
+          <w:szCs w:val="18"/>
+        </w:rPr>
+        <w:br/>
+        <w:t xml:space="preserve">        </w:t>
+      </w:r>
+      <w:r>
+        <w:rPr>
+          <w:color w:val="A9B7C6"/>
+          <w:sz w:val="18"/>
+          <w:szCs w:val="18"/>
+        </w:rPr>
+        <w:t>}</w:t>
+      </w:r>
+      <w:r>
+        <w:rPr>
+          <w:color w:val="A9B7C6"/>
+          <w:sz w:val="18"/>
+          <w:szCs w:val="18"/>
+        </w:rPr>
+        <w:br/>
+        <w:t xml:space="preserve">    }</w:t>
+      </w:r>
+      <w:r>
+        <w:rPr>
+          <w:color w:val="A9B7C6"/>
+          <w:sz w:val="18"/>
+          <w:szCs w:val="18"/>
+        </w:rPr>
+        <w:br/>
+        <w:t>}</w:t>
+      </w:r>
+    </w:p>
+    <w:p>
+      <w:r>
+        <w:lastRenderedPageBreak/>
+        <w:t xml:space="preserve">3. </w:t>
+      </w:r>
+      <w:r>
+        <w:t>mCamera.setFaceDetection</w:t>
+      </w:r>
+      <w:r>
+        <w:t>Listener(faceDetectionListener): set FaceDetectionListener cho camera.</w:t>
+      </w:r>
+    </w:p>
+    <w:p>
+      <w:r>
+        <w:t>mCamera.startFaceDetection();</w:t>
+      </w:r>
+      <w:r>
+        <w:t xml:space="preserve"> gọi hàm này để bắt đầu nhận diện khuôn mặt</w:t>
+      </w:r>
+    </w:p>
+    <w:p>
+      <w:r>
+        <w:t>mCamera.stop</w:t>
+      </w:r>
+      <w:r>
+        <w:t>FaceDetection();</w:t>
+      </w:r>
+      <w:r>
+        <w:t xml:space="preserve"> dừng nhận diện khuôn mặt</w:t>
+      </w:r>
+    </w:p>
+    <w:p>
+      <w:r>
+        <w:t xml:space="preserve">Chú ý: Bạn phải </w:t>
+      </w:r>
+      <w:r>
+        <w:t>startFaceDetection</w:t>
+      </w:r>
+      <w:r>
+        <w:t>() bất cứ khi nào bạn start hay restart camera preview</w:t>
+      </w:r>
+      <w:r>
+        <w:tab/>
+      </w:r>
+    </w:p>
+    <w:p>
+      <w:r>
+        <w:t>4.Add DrawingView vào trong cái camera preview layout của chúng ta.</w:t>
+      </w:r>
+    </w:p>
+    <w:p>
+      <w:pPr>
+        <w:pStyle w:val="HTMLPreformatted"/>
+        <w:shd w:val="clear" w:color="auto" w:fill="2B2B2B"/>
+        <w:rPr>
+          <w:color w:val="A9B7C6"/>
+          <w:sz w:val="18"/>
+          <w:szCs w:val="18"/>
+        </w:rPr>
+      </w:pPr>
+      <w:r>
+        <w:rPr>
+          <w:color w:val="A9B7C6"/>
+          <w:sz w:val="18"/>
+          <w:szCs w:val="18"/>
+        </w:rPr>
+        <w:t>RelativeLayout rootView = (RelativeLayout) mActivity.findViewById(R.id.</w:t>
+      </w:r>
+      <w:r>
+        <w:rPr>
+          <w:i/>
+          <w:iCs/>
+          <w:color w:val="9876AA"/>
+          <w:sz w:val="18"/>
+          <w:szCs w:val="18"/>
+        </w:rPr>
+        <w:t>cameraPreview</w:t>
+      </w:r>
+      <w:r>
+        <w:rPr>
+          <w:color w:val="A9B7C6"/>
+          <w:sz w:val="18"/>
+          <w:szCs w:val="18"/>
+        </w:rPr>
+        <w:t>)</w:t>
+      </w:r>
+      <w:r>
+        <w:rPr>
+          <w:color w:val="CC7832"/>
+          <w:sz w:val="18"/>
+          <w:szCs w:val="18"/>
+        </w:rPr>
+        <w:t>;</w:t>
+      </w:r>
+      <w:r>
+        <w:rPr>
+          <w:color w:val="CC7832"/>
+          <w:sz w:val="18"/>
+          <w:szCs w:val="18"/>
+        </w:rPr>
+        <w:br/>
+      </w:r>
+      <w:r>
+        <w:rPr>
+          <w:color w:val="A9B7C6"/>
+          <w:sz w:val="18"/>
+          <w:szCs w:val="18"/>
+        </w:rPr>
+        <w:t>rootView.addView(</w:t>
+      </w:r>
+      <w:r>
+        <w:rPr>
+          <w:color w:val="9876AA"/>
+          <w:sz w:val="18"/>
+          <w:szCs w:val="18"/>
+        </w:rPr>
+        <w:t>drawingView</w:t>
+      </w:r>
+      <w:r>
+        <w:rPr>
+          <w:color w:val="A9B7C6"/>
+          <w:sz w:val="18"/>
+          <w:szCs w:val="18"/>
+        </w:rPr>
+        <w:t>)</w:t>
+      </w:r>
+      <w:r>
+        <w:rPr>
+          <w:color w:val="CC7832"/>
+          <w:sz w:val="18"/>
+          <w:szCs w:val="18"/>
+        </w:rPr>
+        <w:t>;</w:t>
+      </w:r>
+      <w:r>
+        <w:rPr>
+          <w:color w:val="CC7832"/>
+          <w:sz w:val="18"/>
+          <w:szCs w:val="18"/>
+        </w:rPr>
+        <w:br/>
+      </w:r>
+      <w:r>
+        <w:rPr>
+          <w:color w:val="9876AA"/>
+          <w:sz w:val="18"/>
+          <w:szCs w:val="18"/>
+        </w:rPr>
+        <w:t>drawingView</w:t>
+      </w:r>
+      <w:r>
+        <w:rPr>
+          <w:color w:val="A9B7C6"/>
+          <w:sz w:val="18"/>
+          <w:szCs w:val="18"/>
+        </w:rPr>
+        <w:t>.invalidate()</w:t>
+      </w:r>
+      <w:r>
+        <w:rPr>
+          <w:color w:val="CC7832"/>
+          <w:sz w:val="18"/>
+          <w:szCs w:val="18"/>
+        </w:rPr>
+        <w:t>;</w:t>
+      </w:r>
+    </w:p>
+    <w:p>
       <w:bookmarkStart w:id="0" w:name="_GoBack"/>
       <w:bookmarkEnd w:id="0"/>
     </w:p>
-    <w:p>
-      <w:r>
-        <w:t>Sau đó nếu muốn chuyển mảng byte các màu này thành Bitmap như ban đầu thì ta cũng sử dụng byte buffer:</w:t>
-      </w:r>
-    </w:p>
-    <w:p>
-      <w:r>
-        <w:t>Buffer buffer1 = ByteBuffer.wrap(arra);</w:t>
-      </w:r>
-    </w:p>
-    <w:p>
-      <w:r>
-        <w:t>Bitmap newbmp = Bitmap.createBitmap(bmp.getWidth(), bmp.getHeight(), Bitmap.Config.ARGB_8888);</w:t>
-      </w:r>
-    </w:p>
-    <w:p>
-      <w:r>
-        <w:t>newbmp.copyPixelsFromBuffer(buffer1);</w:t>
-      </w:r>
-    </w:p>
-    <w:p/>
-    <w:p/>
     <w:sectPr>
       <w:pgSz w:w="12240" w:h="15840"/>
       <w:pgMar w:top="1440" w:right="1440" w:bottom="1440" w:left="1440" w:header="720" w:footer="720" w:gutter="0"/>

</xml_diff>

<commit_message>
Hoàn thành xong phần log in and out Instagram
</commit_message>
<xml_diff>
--- a/Note.docx
+++ b/Note.docx
@@ -5142,9 +5142,183 @@
         <w:t>;</w:t>
       </w:r>
     </w:p>
-    <w:p>
+    <w:p/>
+    <w:p>
+      <w:r>
+        <w:rPr>
+          <w:b/>
+          <w:sz w:val="32"/>
+        </w:rPr>
+        <w:t>Note</w:t>
+      </w:r>
+      <w:r>
+        <w:t xml:space="preserve"> : Trong Android, khi ta ko set background thì mặc định sẽ là trong suốt.</w:t>
+      </w:r>
+    </w:p>
+    <w:p>
+      <w:r>
+        <w:tab/>
+        <w:t>- Để làm cho Dialog full màn hình ta sử dụng lệnh:</w:t>
+      </w:r>
+    </w:p>
+    <w:p>
+      <w:r>
+        <w:tab/>
+      </w:r>
+      <w:r>
+        <w:t>super(context, android.R.style.Theme_Light_NoTitleBar</w:t>
+      </w:r>
+      <w:r>
+        <w:t>_FULLSCREEN</w:t>
+      </w:r>
+      <w:r>
+        <w:t>);</w:t>
+      </w:r>
+    </w:p>
+    <w:p>
+      <w:r>
+        <w:tab/>
+        <w:t>hoặc sử dụng:</w:t>
+      </w:r>
+    </w:p>
+    <w:p>
+      <w:r>
+        <w:tab/>
+        <w:t>dialog.</w:t>
+      </w:r>
+      <w:r>
+        <w:t xml:space="preserve"> requestWindowFeature(Window.FEATURE_NO_TITLE);</w:t>
+      </w:r>
+    </w:p>
+    <w:p>
+      <w:r>
+        <w:tab/>
+        <w:t>setContentView(R.layout.dialog);</w:t>
+      </w:r>
+    </w:p>
+    <w:p>
+      <w:r>
+        <w:tab/>
+        <w:t>layout dialog thi full màn hình</w:t>
+      </w:r>
+    </w:p>
+    <w:p>
+      <w:r>
+        <w:tab/>
+        <w:t xml:space="preserve">Hàm setContentView </w:t>
+      </w:r>
+      <w:r>
+        <w:rPr>
+          <w:u w:val="single"/>
+        </w:rPr>
+        <w:t>phải</w:t>
+      </w:r>
+      <w:r>
+        <w:t xml:space="preserve"> gọi sau hàm</w:t>
+      </w:r>
+      <w:r>
+        <w:rPr>
+          <w:u w:val="single"/>
+        </w:rPr>
+        <w:t xml:space="preserve"> </w:t>
+      </w:r>
+      <w:r>
+        <w:t>requestWindowFeature</w:t>
+      </w:r>
+      <w:r>
+        <w:t>.</w:t>
+      </w:r>
+    </w:p>
+    <w:p>
+      <w:r>
+        <w:rPr>
+          <w:b/>
+          <w:sz w:val="32"/>
+        </w:rPr>
+        <w:t>WebView</w:t>
+      </w:r>
+      <w:r>
+        <w:rPr>
+          <w:b/>
+          <w:sz w:val="32"/>
+        </w:rPr>
+        <w:t xml:space="preserve"> </w:t>
+      </w:r>
+      <w:r>
+        <w:t xml:space="preserve"> được dùng để hiển thị nội dung 1 trang web dựa trên 1 URL mà ta truyền vào.</w:t>
+      </w:r>
+    </w:p>
+    <w:p>
+      <w:r>
+        <w:t xml:space="preserve">Method webview.setWebViewClient( ) nhận tham số là 1 đối tượng WebViewClient nên ta phải tạo ra 1 class extends từ lớp </w:t>
+      </w:r>
+      <w:r>
+        <w:t>WebViewClient</w:t>
+      </w:r>
+      <w:r>
+        <w:t>.</w:t>
+      </w:r>
+    </w:p>
+    <w:p>
+      <w:r>
+        <w:t>Sau đó override lại 4 hàm sau:</w:t>
+      </w:r>
+    </w:p>
+    <w:p>
+      <w:r>
+        <w:t>public boolean shouldOverrideUrlLoading(WebView view, String url)</w:t>
+      </w:r>
+      <w:r>
+        <w:t xml:space="preserve">; </w:t>
+      </w:r>
+      <w:r>
+        <w:t>//Điều hướng dữ liệu trả về từ server trong hàm này</w:t>
+      </w:r>
       <w:bookmarkStart w:id="0" w:name="_GoBack"/>
       <w:bookmarkEnd w:id="0"/>
+    </w:p>
+    <w:p>
+      <w:r>
+        <w:lastRenderedPageBreak/>
+        <w:br w:type="page"/>
+      </w:r>
+    </w:p>
+    <w:p>
+      <w:r>
+        <w:lastRenderedPageBreak/>
+        <w:t xml:space="preserve"> </w:t>
+      </w:r>
+      <w:r>
+        <w:t>public void onReceivedError(WebView view, int errorCode,</w:t>
+      </w:r>
+    </w:p>
+    <w:p>
+      <w:r>
+        <w:tab/>
+      </w:r>
+      <w:r>
+        <w:tab/>
+      </w:r>
+      <w:r>
+        <w:tab/>
+      </w:r>
+      <w:r>
+        <w:tab/>
+        <w:t>String description, String failingUrl)</w:t>
+      </w:r>
+    </w:p>
+    <w:p>
+      <w:r>
+        <w:t>public void onPageStarted(WebView view, String url, Bitmap favicon)</w:t>
+      </w:r>
+      <w:r>
+        <w:t>; //Hàm này sẽ tự động được gọi khi ta load webview. Nếu có bất kỳ yêu cầu nào đc gửi lên server,hàm này sẽ đc gọi lại</w:t>
+      </w:r>
+    </w:p>
+    <w:p>
+      <w:r>
+        <w:t>public void onPageFinished(WebView view, String url)</w:t>
+      </w:r>
     </w:p>
     <w:sectPr>
       <w:pgSz w:w="12240" w:h="15840"/>

</xml_diff>